<commit_message>
tinggal activity diagram sama sketsa antarmuka
</commit_message>
<xml_diff>
--- a/bab 4 (belum selesai).docx
+++ b/bab 4 (belum selesai).docx
@@ -854,7 +854,11 @@
           </mc:Choice>
           <mc:Fallback>
             <w:pict>
-              <v:shape w14:anchorId="72BF42B8" id="Text Box 12" o:spid="_x0000_s1027" type="#_x0000_t202" style="position:absolute;left:0;text-align:left;margin-left:-21.8pt;margin-top:259.6pt;width:307.3pt;height:172.35pt;z-index:251655680;visibility:visible;mso-wrap-style:square;mso-width-percent:0;mso-height-percent:0;mso-wrap-distance-left:9.05pt;mso-wrap-distance-top:0;mso-wrap-distance-right:9.05pt;mso-wrap-distance-bottom:0;mso-position-horizontal:absolute;mso-position-horizontal-relative:text;mso-position-vertical:absolute;mso-position-vertical-relative:text;mso-width-percent:0;mso-height-percent:0;mso-width-relative:page;mso-height-relative:page;v-text-anchor:top" o:gfxdata="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" stroked="f">
+              <v:shapetype w14:anchorId="72BF42B8" id="_x0000_t202" coordsize="21600,21600" o:spt="202" path="m,l,21600r21600,l21600,xe">
+                <v:stroke joinstyle="miter"/>
+                <v:path gradientshapeok="t" o:connecttype="rect"/>
+              </v:shapetype>
+              <v:shape id="Text Box 12" o:spid="_x0000_s1027" type="#_x0000_t202" style="position:absolute;left:0;text-align:left;margin-left:-21.8pt;margin-top:259.6pt;width:307.3pt;height:172.35pt;z-index:251655680;visibility:visible;mso-wrap-style:square;mso-width-percent:0;mso-height-percent:0;mso-wrap-distance-left:9.05pt;mso-wrap-distance-top:0;mso-wrap-distance-right:9.05pt;mso-wrap-distance-bottom:0;mso-position-horizontal:absolute;mso-position-horizontal-relative:text;mso-position-vertical:absolute;mso-position-vertical-relative:text;mso-width-percent:0;mso-height-percent:0;mso-width-relative:page;mso-height-relative:page;v-text-anchor:top" o:gfxdata="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" stroked="f">
                 <v:fill opacity="0"/>
                 <v:textbox inset="0,0,0,0">
                   <w:txbxContent>
@@ -10622,13 +10626,6 @@
         </w:rPr>
         <w:t>Pengguna dapat melihat laporan mengenai hasil terapi dan evaluasi yang telah dilakukannya ke dalam bentuk grafik yang interaktif.</w:t>
       </w:r>
-      <w:r>
-        <w:rPr>
-          <w:lang w:eastAsia="en-US"/>
-        </w:rPr>
-        <w:br/>
-        <w:t>Laporannya sendiri terbagi ke dalam 4 sub bagian, yaitu total, aspek, bulanan, dan persentase.</w:t>
-      </w:r>
     </w:p>
     <w:p>
       <w:pPr>
@@ -10996,7 +10993,6 @@
         <w:ind w:left="567" w:hanging="567"/>
       </w:pPr>
       <w:r>
-        <w:lastRenderedPageBreak/>
         <w:t>Perancangan Fungsionalitas Aplikasi</w:t>
       </w:r>
     </w:p>
@@ -11026,6 +11022,7 @@
           <w:b/>
           <w:lang w:val="id-ID" w:eastAsia="en-US"/>
         </w:rPr>
+        <w:lastRenderedPageBreak/>
         <w:t>Fungsionalitas Aplikasi</w:t>
       </w:r>
     </w:p>
@@ -11077,7 +11074,7 @@
           <w:lang w:eastAsia="en-US"/>
         </w:rPr>
         <w:drawing>
-          <wp:inline distT="0" distB="0" distL="0" distR="0">
+          <wp:inline distT="0" distB="0" distL="0" distR="0" wp14:anchorId="7416FAF9" wp14:editId="30A71B78">
             <wp:extent cx="3500704" cy="4419600"/>
             <wp:effectExtent l="0" t="0" r="5080" b="0"/>
             <wp:docPr id="15" name="Picture 15"/>
@@ -11179,7 +11176,19 @@
         <w:rPr>
           <w:lang w:val="id-ID" w:eastAsia="en-US"/>
         </w:rPr>
-        <w:t>Berikut adalah cara kerja aplikasi Cakra Mobile yang seluruh fiturnya berkaitan langsung dengan pengguna:</w:t>
+        <w:t>Berikut adalah cara kerja aplikasi Cakra Mobile yang seluruh fiturnya berkaitan langsung dengan pengguna</w:t>
+      </w:r>
+      <w:r>
+        <w:rPr>
+          <w:lang w:val="id-ID" w:eastAsia="en-US"/>
+        </w:rPr>
+        <w:t>, beserta alur penggunaan masing-masing proses bisnisnya yang ditampilkan dalam bentuk diagram aktivitas</w:t>
+      </w:r>
+      <w:r>
+        <w:rPr>
+          <w:lang w:val="id-ID" w:eastAsia="en-US"/>
+        </w:rPr>
+        <w:t>:</w:t>
       </w:r>
     </w:p>
     <w:p>
@@ -11227,6 +11236,21 @@
         </w:rPr>
         <w:t>.</w:t>
       </w:r>
+      <w:r>
+        <w:rPr>
+          <w:b w:val="0"/>
+        </w:rPr>
+        <w:br/>
+        <w:t>Berikut adalah diagram aktivitas dari kasus penggunaan mendaftarkan akun:</w:t>
+      </w:r>
+      <w:r>
+        <w:rPr>
+          <w:b w:val="0"/>
+        </w:rPr>
+        <w:br/>
+      </w:r>
+      <w:bookmarkStart w:id="50" w:name="_GoBack"/>
+      <w:bookmarkEnd w:id="50"/>
     </w:p>
     <w:p>
       <w:pPr>
@@ -11348,7 +11372,15 @@
           <w:b w:val="0"/>
           <w:lang w:val="en-US"/>
         </w:rPr>
-        <w:t xml:space="preserve"> apakah menyala atau tidak, dan jenis </w:t>
+        <w:t xml:space="preserve"> apakah </w:t>
+      </w:r>
+      <w:r>
+        <w:rPr>
+          <w:b w:val="0"/>
+          <w:lang w:val="en-US"/>
+        </w:rPr>
+        <w:lastRenderedPageBreak/>
+        <w:t xml:space="preserve">menyala atau tidak, dan jenis </w:t>
       </w:r>
       <w:r>
         <w:rPr>
@@ -11385,7 +11417,6 @@
           <w:spacing w:val="0"/>
           <w:szCs w:val="24"/>
         </w:rPr>
-        <w:lastRenderedPageBreak/>
         <w:t>Melakukan Pengaturan Reward</w:t>
       </w:r>
       <w:r>
@@ -11617,7 +11648,15 @@
           <w:b w:val="0"/>
           <w:lang w:val="en-US"/>
         </w:rPr>
-        <w:t xml:space="preserve">, terapi terstruktur tidak dapat dilakukan. Pada kategori </w:t>
+        <w:t xml:space="preserve">, terapi terstruktur tidak dapat </w:t>
+      </w:r>
+      <w:r>
+        <w:rPr>
+          <w:b w:val="0"/>
+          <w:lang w:val="en-US"/>
+        </w:rPr>
+        <w:lastRenderedPageBreak/>
+        <w:t xml:space="preserve">dilakukan. Pada kategori </w:t>
       </w:r>
       <w:r>
         <w:rPr>
@@ -11647,15 +11686,7 @@
           <w:b w:val="0"/>
           <w:lang w:val="en-US"/>
         </w:rPr>
-        <w:t xml:space="preserve">, hanya tahap dasar yang dapat </w:t>
-      </w:r>
-      <w:r>
-        <w:rPr>
-          <w:b w:val="0"/>
-          <w:lang w:val="en-US"/>
-        </w:rPr>
-        <w:lastRenderedPageBreak/>
-        <w:t>digunakan. Pada tahap dasar, terdapat beberapa jenis terapi yang telah disortir menurut jenis terapinya.</w:t>
+        <w:t>, hanya tahap dasar yang dapat digunakan. Pada tahap dasar, terdapat beberapa jenis terapi yang telah disortir menurut jenis terapinya.</w:t>
       </w:r>
     </w:p>
     <w:p>
@@ -11720,13 +11751,35 @@
         </w:rPr>
       </w:pPr>
       <w:r>
-        <w:t>Melakukan Pengaturan Akun</w:t>
+        <w:t>Melihat Laporan</w:t>
       </w:r>
       <w:r>
         <w:br/>
       </w:r>
-      <w:bookmarkStart w:id="50" w:name="_GoBack"/>
-      <w:bookmarkEnd w:id="50"/>
+      <w:r>
+        <w:rPr>
+          <w:b w:val="0"/>
+        </w:rPr>
+        <w:t>Kasus</w:t>
+      </w:r>
+      <w:r>
+        <w:rPr>
+          <w:b w:val="0"/>
+        </w:rPr>
+        <w:t xml:space="preserve"> penggunaan ini digunakan untuk pengguna dalam hal</w:t>
+      </w:r>
+      <w:r>
+        <w:rPr>
+          <w:b w:val="0"/>
+        </w:rPr>
+        <w:t xml:space="preserve"> melihat hasil terapi dan evaluasinya. Hasil terapi dan evaluasinya tersebut ditampilkan ke dalam grafik yang interaktif. </w:t>
+      </w:r>
+      <w:r>
+        <w:rPr>
+          <w:b w:val="0"/>
+        </w:rPr>
+        <w:t>Laporannya sendiri terbagi ke dalam 4 sub bagian, yaitu total, aspek, bulanan, dan persentase.</w:t>
+      </w:r>
     </w:p>
     <w:p>
       <w:pPr>
@@ -11743,7 +11796,28 @@
         </w:rPr>
       </w:pPr>
       <w:r>
-        <w:t>Melakukan Pengaturan Aplikasi</w:t>
+        <w:t>Melihat Petunjuk Penggunaan Aplikasi</w:t>
+      </w:r>
+      <w:r>
+        <w:br/>
+      </w:r>
+      <w:r>
+        <w:rPr>
+          <w:b w:val="0"/>
+        </w:rPr>
+        <w:t>Kasus</w:t>
+      </w:r>
+      <w:r>
+        <w:rPr>
+          <w:b w:val="0"/>
+        </w:rPr>
+        <w:t xml:space="preserve"> penggunaan ini digunakan untuk pengguna dalam hal</w:t>
+      </w:r>
+      <w:r>
+        <w:rPr>
+          <w:b w:val="0"/>
+        </w:rPr>
+        <w:t xml:space="preserve"> melihat petunjuk penggunaan aplikasi ini. Petunjuk ditampilkan dalam bentuk gambar.</w:t>
       </w:r>
     </w:p>
     <w:p>
@@ -11761,7 +11835,29 @@
         </w:rPr>
       </w:pPr>
       <w:r>
-        <w:t>Melihat Laporan</w:t>
+        <w:lastRenderedPageBreak/>
+        <w:t>Melihat Informasi Tentang Aplikasi</w:t>
+      </w:r>
+      <w:r>
+        <w:br/>
+      </w:r>
+      <w:r>
+        <w:rPr>
+          <w:b w:val="0"/>
+        </w:rPr>
+        <w:t>Kasus</w:t>
+      </w:r>
+      <w:r>
+        <w:rPr>
+          <w:b w:val="0"/>
+        </w:rPr>
+        <w:t xml:space="preserve"> penggunaan ini digunakan untuk pengguna dalam hal</w:t>
+      </w:r>
+      <w:r>
+        <w:rPr>
+          <w:b w:val="0"/>
+        </w:rPr>
+        <w:t xml:space="preserve"> mengetahui informasi terkait aplikasi ini. Informasi-informasi yang ditampilkan adalah versi, edisi, pembuat Cakra, kredit konten, dan situs resmi Cakra.</w:t>
       </w:r>
     </w:p>
     <w:p>
@@ -11779,61 +11875,28 @@
         </w:rPr>
       </w:pPr>
       <w:r>
-        <w:t>Melakukan Pengaturan Reward</w:t>
-      </w:r>
-    </w:p>
-    <w:p>
-      <w:pPr>
-        <w:pStyle w:val="Heading3"/>
-        <w:numPr>
-          <w:ilvl w:val="5"/>
-          <w:numId w:val="5"/>
-        </w:numPr>
-        <w:ind w:left="1134"/>
-        <w:jc w:val="left"/>
-        <w:rPr>
-          <w:spacing w:val="0"/>
-          <w:szCs w:val="24"/>
-        </w:rPr>
-      </w:pPr>
-      <w:r>
-        <w:t>Melihat Petunjuk Penggunaan Aplikasi</w:t>
-      </w:r>
-    </w:p>
-    <w:p>
-      <w:pPr>
-        <w:pStyle w:val="Heading3"/>
-        <w:numPr>
-          <w:ilvl w:val="5"/>
-          <w:numId w:val="5"/>
-        </w:numPr>
-        <w:ind w:left="1134"/>
-        <w:jc w:val="left"/>
-        <w:rPr>
-          <w:spacing w:val="0"/>
-          <w:szCs w:val="24"/>
-        </w:rPr>
-      </w:pPr>
-      <w:r>
-        <w:t>Melihat Informasi Tentang Aplikasi</w:t>
-      </w:r>
-    </w:p>
-    <w:p>
-      <w:pPr>
-        <w:pStyle w:val="Heading3"/>
-        <w:numPr>
-          <w:ilvl w:val="5"/>
-          <w:numId w:val="5"/>
-        </w:numPr>
-        <w:ind w:left="1134"/>
-        <w:jc w:val="left"/>
-        <w:rPr>
-          <w:spacing w:val="0"/>
-          <w:szCs w:val="24"/>
-        </w:rPr>
-      </w:pPr>
-      <w:r>
         <w:t>Melihat Informasi Tentang Autis</w:t>
+      </w:r>
+      <w:r>
+        <w:br/>
+      </w:r>
+      <w:r>
+        <w:rPr>
+          <w:b w:val="0"/>
+        </w:rPr>
+        <w:t>Kasus</w:t>
+      </w:r>
+      <w:r>
+        <w:rPr>
+          <w:b w:val="0"/>
+        </w:rPr>
+        <w:t xml:space="preserve"> penggunaan ini digunakan untuk pengguna dalam hal</w:t>
+      </w:r>
+      <w:r>
+        <w:rPr>
+          <w:b w:val="0"/>
+        </w:rPr>
+        <w:t xml:space="preserve"> mengetahui informasi terkait autis itu sendiri. Informasi ini ditampilkan pada halaman utama. Informasinya ditampilkan dalam bentuk gambar.</w:t>
       </w:r>
       <w:r>
         <w:br/>
@@ -11888,14 +11951,7 @@
         <w:rPr>
           <w:lang w:val="it-IT"/>
         </w:rPr>
-        <w:t xml:space="preserve">Ada beberapa hal yang akan dibahas, mulai </w:t>
-      </w:r>
-      <w:r>
-        <w:rPr>
-          <w:lang w:val="it-IT"/>
-        </w:rPr>
-        <w:lastRenderedPageBreak/>
-        <w:t xml:space="preserve">dari antarmuka sistem sampai query yang menghubungkan sistem dengan database. </w:t>
+        <w:t xml:space="preserve">Ada beberapa hal yang akan dibahas, mulai dari antarmuka sistem sampai query yang menghubungkan sistem dengan database. </w:t>
       </w:r>
     </w:p>
     <w:p>
@@ -11971,6 +12027,7 @@
         <w:rPr>
           <w:lang w:val="en-GB"/>
         </w:rPr>
+        <w:lastRenderedPageBreak/>
         <w:t>Membuat</w:t>
       </w:r>
       <w:r>
@@ -14615,6 +14672,7 @@
         <w:id w:val="111145805"/>
         <w:bibliography/>
       </w:sdtPr>
+      <w:sdtEndPr/>
       <w:sdtContent>
         <w:p>
           <w:pPr>
@@ -15612,6 +15670,7 @@
         <w:docPartUnique/>
       </w:docPartObj>
     </w:sdtPr>
+    <w:sdtEndPr/>
     <w:sdtContent>
       <w:p>
         <w:pPr>
@@ -15660,6 +15719,7 @@
         <w:docPartUnique/>
       </w:docPartObj>
     </w:sdtPr>
+    <w:sdtEndPr/>
     <w:sdtContent>
       <w:p>
         <w:pPr>
@@ -15708,6 +15768,7 @@
         <w:docPartUnique/>
       </w:docPartObj>
     </w:sdtPr>
+    <w:sdtEndPr/>
     <w:sdtContent>
       <w:p>
         <w:pPr>
@@ -15727,7 +15788,7 @@
           <w:rPr>
             <w:noProof/>
           </w:rPr>
-          <w:t>vi</w:t>
+          <w:t>i</w:t>
         </w:r>
         <w:r>
           <w:rPr>
@@ -15908,7 +15969,7 @@
           <w:rPr>
             <w:noProof/>
           </w:rPr>
-          <w:t>27</w:t>
+          <w:t>19</w:t>
         </w:r>
         <w:r>
           <w:rPr>
@@ -19791,7 +19852,6 @@
     <w:uiPriority w:val="59"/>
     <w:rsid w:val="00400693"/>
     <w:tblPr>
-      <w:tblInd w:w="0" w:type="dxa"/>
       <w:tblBorders>
         <w:top w:val="single" w:sz="4" w:space="0" w:color="000000"/>
         <w:left w:val="single" w:sz="4" w:space="0" w:color="000000"/>
@@ -19800,12 +19860,6 @@
         <w:insideH w:val="single" w:sz="4" w:space="0" w:color="000000"/>
         <w:insideV w:val="single" w:sz="4" w:space="0" w:color="000000"/>
       </w:tblBorders>
-      <w:tblCellMar>
-        <w:top w:w="0" w:type="dxa"/>
-        <w:left w:w="108" w:type="dxa"/>
-        <w:bottom w:w="0" w:type="dxa"/>
-        <w:right w:w="108" w:type="dxa"/>
-      </w:tblCellMar>
     </w:tblPr>
   </w:style>
   <w:style w:type="paragraph" w:styleId="DocumentMap">
@@ -20163,7 +20217,6 @@
     <w:tblPr>
       <w:tblStyleRowBandSize w:val="1"/>
       <w:tblStyleColBandSize w:val="1"/>
-      <w:tblInd w:w="0" w:type="dxa"/>
       <w:tblBorders>
         <w:top w:val="single" w:sz="8" w:space="0" w:color="404040" w:themeColor="text1" w:themeTint="BF"/>
         <w:left w:val="single" w:sz="8" w:space="0" w:color="404040" w:themeColor="text1" w:themeTint="BF"/>
@@ -20171,12 +20224,6 @@
         <w:right w:val="single" w:sz="8" w:space="0" w:color="404040" w:themeColor="text1" w:themeTint="BF"/>
         <w:insideH w:val="single" w:sz="8" w:space="0" w:color="404040" w:themeColor="text1" w:themeTint="BF"/>
       </w:tblBorders>
-      <w:tblCellMar>
-        <w:top w:w="0" w:type="dxa"/>
-        <w:left w:w="108" w:type="dxa"/>
-        <w:bottom w:w="0" w:type="dxa"/>
-        <w:right w:w="108" w:type="dxa"/>
-      </w:tblCellMar>
     </w:tblPr>
     <w:tblStylePr w:type="firstRow">
       <w:pPr>
@@ -20272,7 +20319,6 @@
     <w:tblPr>
       <w:tblStyleRowBandSize w:val="1"/>
       <w:tblStyleColBandSize w:val="1"/>
-      <w:tblInd w:w="0" w:type="dxa"/>
       <w:tblBorders>
         <w:top w:val="single" w:sz="8" w:space="0" w:color="000000" w:themeColor="text1"/>
         <w:left w:val="single" w:sz="8" w:space="0" w:color="000000" w:themeColor="text1"/>
@@ -20281,12 +20327,6 @@
         <w:insideH w:val="single" w:sz="8" w:space="0" w:color="000000" w:themeColor="text1"/>
         <w:insideV w:val="single" w:sz="8" w:space="0" w:color="000000" w:themeColor="text1"/>
       </w:tblBorders>
-      <w:tblCellMar>
-        <w:top w:w="0" w:type="dxa"/>
-        <w:left w:w="108" w:type="dxa"/>
-        <w:bottom w:w="0" w:type="dxa"/>
-        <w:right w:w="108" w:type="dxa"/>
-      </w:tblCellMar>
     </w:tblPr>
     <w:tblStylePr w:type="firstRow">
       <w:pPr>
@@ -20405,7 +20445,6 @@
     <w:tblPr>
       <w:tblStyleRowBandSize w:val="1"/>
       <w:tblStyleColBandSize w:val="1"/>
-      <w:tblInd w:w="0" w:type="dxa"/>
       <w:tblBorders>
         <w:top w:val="single" w:sz="8" w:space="0" w:color="000000" w:themeColor="text1"/>
         <w:left w:val="single" w:sz="8" w:space="0" w:color="000000" w:themeColor="text1"/>
@@ -20414,12 +20453,6 @@
         <w:insideH w:val="single" w:sz="8" w:space="0" w:color="000000" w:themeColor="text1"/>
         <w:insideV w:val="single" w:sz="8" w:space="0" w:color="000000" w:themeColor="text1"/>
       </w:tblBorders>
-      <w:tblCellMar>
-        <w:top w:w="0" w:type="dxa"/>
-        <w:left w:w="108" w:type="dxa"/>
-        <w:bottom w:w="0" w:type="dxa"/>
-        <w:right w:w="108" w:type="dxa"/>
-      </w:tblCellMar>
     </w:tblPr>
     <w:tblStylePr w:type="firstRow">
       <w:pPr>
@@ -20538,7 +20571,6 @@
     <w:tblPr>
       <w:tblStyleRowBandSize w:val="1"/>
       <w:tblStyleColBandSize w:val="1"/>
-      <w:tblInd w:w="0" w:type="dxa"/>
       <w:tblBorders>
         <w:top w:val="single" w:sz="8" w:space="0" w:color="000000" w:themeColor="text1"/>
         <w:left w:val="single" w:sz="8" w:space="0" w:color="000000" w:themeColor="text1"/>
@@ -20547,12 +20579,6 @@
         <w:insideH w:val="single" w:sz="8" w:space="0" w:color="000000" w:themeColor="text1"/>
         <w:insideV w:val="single" w:sz="8" w:space="0" w:color="000000" w:themeColor="text1"/>
       </w:tblBorders>
-      <w:tblCellMar>
-        <w:top w:w="0" w:type="dxa"/>
-        <w:left w:w="108" w:type="dxa"/>
-        <w:bottom w:w="0" w:type="dxa"/>
-        <w:right w:w="108" w:type="dxa"/>
-      </w:tblCellMar>
     </w:tblPr>
     <w:tblStylePr w:type="firstRow">
       <w:pPr>
@@ -20665,7 +20691,6 @@
     <w:tblPr>
       <w:tblStyleRowBandSize w:val="1"/>
       <w:tblStyleColBandSize w:val="1"/>
-      <w:tblInd w:w="0" w:type="dxa"/>
       <w:tblBorders>
         <w:top w:val="single" w:sz="4" w:space="0" w:color="999999" w:themeColor="text1" w:themeTint="66"/>
         <w:left w:val="single" w:sz="4" w:space="0" w:color="999999" w:themeColor="text1" w:themeTint="66"/>
@@ -20674,12 +20699,6 @@
         <w:insideH w:val="single" w:sz="4" w:space="0" w:color="999999" w:themeColor="text1" w:themeTint="66"/>
         <w:insideV w:val="single" w:sz="4" w:space="0" w:color="999999" w:themeColor="text1" w:themeTint="66"/>
       </w:tblBorders>
-      <w:tblCellMar>
-        <w:top w:w="0" w:type="dxa"/>
-        <w:left w:w="108" w:type="dxa"/>
-        <w:bottom w:w="0" w:type="dxa"/>
-        <w:right w:w="108" w:type="dxa"/>
-      </w:tblCellMar>
     </w:tblPr>
     <w:tblStylePr w:type="firstRow">
       <w:rPr>
@@ -20804,17 +20823,10 @@
     <w:tblPr>
       <w:tblStyleRowBandSize w:val="1"/>
       <w:tblStyleColBandSize w:val="1"/>
-      <w:tblInd w:w="0" w:type="dxa"/>
       <w:tblBorders>
         <w:top w:val="single" w:sz="8" w:space="0" w:color="000000" w:themeColor="text1"/>
         <w:bottom w:val="single" w:sz="8" w:space="0" w:color="000000" w:themeColor="text1"/>
       </w:tblBorders>
-      <w:tblCellMar>
-        <w:top w:w="0" w:type="dxa"/>
-        <w:left w:w="108" w:type="dxa"/>
-        <w:bottom w:w="0" w:type="dxa"/>
-        <w:right w:w="108" w:type="dxa"/>
-      </w:tblCellMar>
     </w:tblPr>
     <w:tblStylePr w:type="firstRow">
       <w:pPr>
@@ -21747,7 +21759,7 @@
 </file>
 
 <file path=customXml/itemProps1.xml><?xml version="1.0" encoding="utf-8"?>
-<ds:datastoreItem xmlns:ds="http://schemas.openxmlformats.org/officeDocument/2006/customXml" ds:itemID="{9A8CFD26-BDC0-4018-AEED-0DBBDC957D54}">
+<ds:datastoreItem xmlns:ds="http://schemas.openxmlformats.org/officeDocument/2006/customXml" ds:itemID="{53CF439C-3F86-4C23-AD09-1A79ABAC1172}">
   <ds:schemaRefs>
     <ds:schemaRef ds:uri="http://schemas.openxmlformats.org/officeDocument/2006/bibliography"/>
   </ds:schemaRefs>

</xml_diff>

<commit_message>
yang belum: activity (masih 1), cdm + penjelasan per tabel, sketsa antarmuka
</commit_message>
<xml_diff>
--- a/bab 4 (belum selesai).docx
+++ b/bab 4 (belum selesai).docx
@@ -854,11 +854,7 @@
           </mc:Choice>
           <mc:Fallback>
             <w:pict>
-              <v:shapetype w14:anchorId="72BF42B8" id="_x0000_t202" coordsize="21600,21600" o:spt="202" path="m,l,21600r21600,l21600,xe">
-                <v:stroke joinstyle="miter"/>
-                <v:path gradientshapeok="t" o:connecttype="rect"/>
-              </v:shapetype>
-              <v:shape id="Text Box 12" o:spid="_x0000_s1027" type="#_x0000_t202" style="position:absolute;left:0;text-align:left;margin-left:-21.8pt;margin-top:259.6pt;width:307.3pt;height:172.35pt;z-index:251655680;visibility:visible;mso-wrap-style:square;mso-width-percent:0;mso-height-percent:0;mso-wrap-distance-left:9.05pt;mso-wrap-distance-top:0;mso-wrap-distance-right:9.05pt;mso-wrap-distance-bottom:0;mso-position-horizontal:absolute;mso-position-horizontal-relative:text;mso-position-vertical:absolute;mso-position-vertical-relative:text;mso-width-percent:0;mso-height-percent:0;mso-width-relative:page;mso-height-relative:page;v-text-anchor:top" o:gfxdata="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" stroked="f">
+              <v:shape w14:anchorId="72BF42B8" id="Text Box 12" o:spid="_x0000_s1027" type="#_x0000_t202" style="position:absolute;left:0;text-align:left;margin-left:-21.8pt;margin-top:259.6pt;width:307.3pt;height:172.35pt;z-index:251655680;visibility:visible;mso-wrap-style:square;mso-width-percent:0;mso-height-percent:0;mso-wrap-distance-left:9.05pt;mso-wrap-distance-top:0;mso-wrap-distance-right:9.05pt;mso-wrap-distance-bottom:0;mso-position-horizontal:absolute;mso-position-horizontal-relative:text;mso-position-vertical:absolute;mso-position-vertical-relative:text;mso-width-percent:0;mso-height-percent:0;mso-width-relative:page;mso-height-relative:page;v-text-anchor:top" o:gfxdata="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" stroked="f">
                 <v:fill opacity="0"/>
                 <v:textbox inset="0,0,0,0">
                   <w:txbxContent>
@@ -4178,7 +4174,25 @@
           <w:shd w:val="clear" w:color="auto" w:fill="FFFFFF"/>
           <w:lang w:val="en-GB" w:eastAsia="en-GB"/>
         </w:rPr>
-        <w:t>. Terima kasih atas bantuan doa, dukungan dan kasih sayang yang diberikan baik secara materiil maupun non materiil.</w:t>
+        <w:t xml:space="preserve">. Terima kasih atas bantuan </w:t>
+      </w:r>
+      <w:proofErr w:type="gramStart"/>
+      <w:r>
+        <w:rPr>
+          <w:color w:val="000000"/>
+          <w:shd w:val="clear" w:color="auto" w:fill="FFFFFF"/>
+          <w:lang w:val="en-GB" w:eastAsia="en-GB"/>
+        </w:rPr>
+        <w:t>doa</w:t>
+      </w:r>
+      <w:proofErr w:type="gramEnd"/>
+      <w:r>
+        <w:rPr>
+          <w:color w:val="000000"/>
+          <w:shd w:val="clear" w:color="auto" w:fill="FFFFFF"/>
+          <w:lang w:val="en-GB" w:eastAsia="en-GB"/>
+        </w:rPr>
+        <w:t>, dukungan dan kasih sayang yang diberikan baik secara materiil maupun non materiil.</w:t>
       </w:r>
     </w:p>
     <w:p>
@@ -4306,7 +4320,25 @@
           <w:shd w:val="clear" w:color="auto" w:fill="FFFFFF"/>
           <w:lang w:val="en-GB" w:eastAsia="en-GB"/>
         </w:rPr>
-        <w:t>Ardhya Perdana Putra dan Ardha Putra Santhika yang telah saling membantu dan saling bekerja sama dalam proses kerja praktik.</w:t>
+        <w:t xml:space="preserve">Ardhya Perdana Putra dan Ardha Putra Santhika yang telah saling membantu dan saling bekerja </w:t>
+      </w:r>
+      <w:proofErr w:type="gramStart"/>
+      <w:r>
+        <w:rPr>
+          <w:color w:val="000000"/>
+          <w:shd w:val="clear" w:color="auto" w:fill="FFFFFF"/>
+          <w:lang w:val="en-GB" w:eastAsia="en-GB"/>
+        </w:rPr>
+        <w:t>sama</w:t>
+      </w:r>
+      <w:proofErr w:type="gramEnd"/>
+      <w:r>
+        <w:rPr>
+          <w:color w:val="000000"/>
+          <w:shd w:val="clear" w:color="auto" w:fill="FFFFFF"/>
+          <w:lang w:val="en-GB" w:eastAsia="en-GB"/>
+        </w:rPr>
+        <w:t xml:space="preserve"> dalam proses kerja praktik.</w:t>
       </w:r>
     </w:p>
     <w:p>
@@ -8043,7 +8075,23 @@
           <w:color w:val="000000"/>
           <w:lang w:val="en-GB" w:eastAsia="en-GB"/>
         </w:rPr>
-        <w:t>Dewasa ini perkembangan smartphone dan aplikasi pendukungnya sangatlah pesat. Sekitar 38 juta Penduduk Indonesia memiliki smartphone, entah itu untuk berkomunikasi saja atau juga untuk gaya hidup. Tak dapat dipungkiri orang-orang saat ini tak bisa jauh dari smartphonenya. Hal tersebut mendorong MrH Studio untuk mengembangkan aplikasi andalannya, Cakra, untuk bisa dijalankan melalui Smartphone khususnya smartphone dengan Sistem Operasi Android. Pengembangan aplikasi android tersebut sangatlah menjanjikan karena pendapatan di sektor pengembangan aplikasi android bisa terbilang besar.</w:t>
+        <w:t xml:space="preserve">Dewasa ini perkembangan smartphone dan aplikasi pendukungnya sangatlah pesat. Sekitar 38 juta Penduduk Indonesia memiliki smartphone, entah itu untuk berkomunikasi saja atau juga untuk </w:t>
+      </w:r>
+      <w:proofErr w:type="gramStart"/>
+      <w:r>
+        <w:rPr>
+          <w:color w:val="000000"/>
+          <w:lang w:val="en-GB" w:eastAsia="en-GB"/>
+        </w:rPr>
+        <w:t>gaya</w:t>
+      </w:r>
+      <w:proofErr w:type="gramEnd"/>
+      <w:r>
+        <w:rPr>
+          <w:color w:val="000000"/>
+          <w:lang w:val="en-GB" w:eastAsia="en-GB"/>
+        </w:rPr>
+        <w:t xml:space="preserve"> hidup. Tak dapat dipungkiri orang-orang saat ini tak bisa jauh dari smartphonenya. Hal tersebut mendorong MrH Studio untuk mengembangkan aplikasi andalannya, Cakra, untuk bisa dijalankan melalui Smartphone khususnya smartphone dengan Sistem Operasi Android. Pengembangan aplikasi android tersebut sangatlah menjanjikan karena pendapatan di sektor pengembangan aplikasi android bisa terbilang besar.</w:t>
       </w:r>
     </w:p>
     <w:p>
@@ -8060,7 +8108,39 @@
           <w:color w:val="000000"/>
           <w:lang w:val="en-GB" w:eastAsia="en-GB"/>
         </w:rPr>
-        <w:t>Hal yang tak kalah mencengangkan adalah jumlah anak autis di Indonesia ada sekitar 1,68 dari 1000 anak usia di bawah 15 tahun. Hal tersebut menandakan ada 112.000 anak pengidap autisme dari 66.000.805 anak usia 5-19 tahun. Hal tersebut mendorong kita untuk mengurangi dan ikut membantu untuk menerapi penderita autis tersebut.</w:t>
+        <w:t>Hal yang tak kalah mencengangkan adalah jumlah anak autis di Indonesia ada sekitar 1</w:t>
+      </w:r>
+      <w:proofErr w:type="gramStart"/>
+      <w:r>
+        <w:rPr>
+          <w:color w:val="000000"/>
+          <w:lang w:val="en-GB" w:eastAsia="en-GB"/>
+        </w:rPr>
+        <w:t>,68</w:t>
+      </w:r>
+      <w:proofErr w:type="gramEnd"/>
+      <w:r>
+        <w:rPr>
+          <w:color w:val="000000"/>
+          <w:lang w:val="en-GB" w:eastAsia="en-GB"/>
+        </w:rPr>
+        <w:t xml:space="preserve"> dari 1000 anak usia di bawah 15 tahun. Hal tersebut menandakan ada 112.000 anak pengidap autisme dari 66.000.805 anak </w:t>
+      </w:r>
+      <w:proofErr w:type="gramStart"/>
+      <w:r>
+        <w:rPr>
+          <w:color w:val="000000"/>
+          <w:lang w:val="en-GB" w:eastAsia="en-GB"/>
+        </w:rPr>
+        <w:t>usia</w:t>
+      </w:r>
+      <w:proofErr w:type="gramEnd"/>
+      <w:r>
+        <w:rPr>
+          <w:color w:val="000000"/>
+          <w:lang w:val="en-GB" w:eastAsia="en-GB"/>
+        </w:rPr>
+        <w:t xml:space="preserve"> 5-19 tahun. Hal tersebut mendorong kita untuk mengurangi dan ikut membantu untuk menerapi penderita autis tersebut.</w:t>
       </w:r>
     </w:p>
     <w:p>
@@ -8077,15 +8157,47 @@
           <w:color w:val="000000"/>
           <w:lang w:val="en-GB" w:eastAsia="en-GB"/>
         </w:rPr>
-        <w:t xml:space="preserve">Keadaan geografis Indonesia yang terdiri dari banyak pulau juga mempengaruhi segala hal termasuk rumah terapi penderita autisme. Rumah terapi tersebut masih berpusat di kota-kota besar di Indonesia. Dengan kata lain, para orang tua yang akan memasukkan anaknya ke pusat terapi tersebut harus berada di kota-kota besar. Hal tersebut sangat merepotkan bagi orang tua yang berada di kota-kota </w:t>
-      </w:r>
+        <w:t xml:space="preserve">Keadaan geografis Indonesia yang terdiri dari banyak pulau juga mempengaruhi segala hal termasuk rumah terapi penderita autisme. Rumah terapi tersebut masih berpusat di kota-kota besar di Indonesia. Dengan kata lain, para orang tua yang </w:t>
+      </w:r>
+      <w:proofErr w:type="gramStart"/>
       <w:r>
         <w:rPr>
           <w:color w:val="000000"/>
           <w:lang w:val="en-GB" w:eastAsia="en-GB"/>
         </w:rPr>
+        <w:t>akan</w:t>
+      </w:r>
+      <w:proofErr w:type="gramEnd"/>
+      <w:r>
+        <w:rPr>
+          <w:color w:val="000000"/>
+          <w:lang w:val="en-GB" w:eastAsia="en-GB"/>
+        </w:rPr>
+        <w:t xml:space="preserve"> memasukkan anaknya ke pusat terapi tersebut harus berada di kota-kota besar. Hal tersebut sangat merepotkan bagi orang tua yang berada di kota-kota </w:t>
+      </w:r>
+      <w:r>
+        <w:rPr>
+          <w:color w:val="000000"/>
+          <w:lang w:val="en-GB" w:eastAsia="en-GB"/>
+        </w:rPr>
         <w:lastRenderedPageBreak/>
-        <w:t>kecil. Mereka harus menyiapkan dana lebih untuk bisa memasukkan anaknya ke dalam pusat terapi autis tersebut.</w:t>
+        <w:t xml:space="preserve">kecil. Mereka harus menyiapkan </w:t>
+      </w:r>
+      <w:proofErr w:type="gramStart"/>
+      <w:r>
+        <w:rPr>
+          <w:color w:val="000000"/>
+          <w:lang w:val="en-GB" w:eastAsia="en-GB"/>
+        </w:rPr>
+        <w:t>dana</w:t>
+      </w:r>
+      <w:proofErr w:type="gramEnd"/>
+      <w:r>
+        <w:rPr>
+          <w:color w:val="000000"/>
+          <w:lang w:val="en-GB" w:eastAsia="en-GB"/>
+        </w:rPr>
+        <w:t xml:space="preserve"> lebih untuk bisa memasukkan anaknya ke dalam pusat terapi autis tersebut.</w:t>
       </w:r>
     </w:p>
     <w:p>
@@ -8337,6 +8449,7 @@
           <w:lang w:val="en-GB" w:eastAsia="en-GB"/>
         </w:rPr>
       </w:pPr>
+      <w:proofErr w:type="gramStart"/>
       <w:r>
         <w:rPr>
           <w:color w:val="000000"/>
@@ -8350,7 +8463,15 @@
           <w:lang w:val="en-GB" w:eastAsia="en-GB"/>
         </w:rPr>
         <w:tab/>
-        <w:t>Bagaimana cara menampilkan laporan perkembangan menggunakan chart?</w:t>
+        <w:t>Bagaimana cara</w:t>
+      </w:r>
+      <w:proofErr w:type="gramEnd"/>
+      <w:r>
+        <w:rPr>
+          <w:color w:val="000000"/>
+          <w:lang w:val="en-GB" w:eastAsia="en-GB"/>
+        </w:rPr>
+        <w:t xml:space="preserve"> menampilkan laporan perkembangan menggunakan chart?</w:t>
       </w:r>
     </w:p>
     <w:p>
@@ -8462,7 +8583,25 @@
           <w:sz w:val="22"/>
           <w:szCs w:val="22"/>
         </w:rPr>
-        <w:t>Pada Sub Bab ini akan dijelaskan tahapan kerja praktik dan apa saja yang dilakukan pada setiap tahapannya.</w:t>
+        <w:t xml:space="preserve">Pada Sub Bab ini </w:t>
+      </w:r>
+      <w:proofErr w:type="gramStart"/>
+      <w:r>
+        <w:rPr>
+          <w:color w:val="000000"/>
+          <w:sz w:val="22"/>
+          <w:szCs w:val="22"/>
+        </w:rPr>
+        <w:t>akan</w:t>
+      </w:r>
+      <w:proofErr w:type="gramEnd"/>
+      <w:r>
+        <w:rPr>
+          <w:color w:val="000000"/>
+          <w:sz w:val="22"/>
+          <w:szCs w:val="22"/>
+        </w:rPr>
+        <w:t xml:space="preserve"> dijelaskan tahapan kerja praktik dan apa saja yang dilakukan pada setiap tahapannya.</w:t>
       </w:r>
     </w:p>
     <w:p>
@@ -8506,7 +8645,21 @@
         <w:rPr>
           <w:color w:val="000000"/>
         </w:rPr>
-        <w:t>Masalah yang diangkat pada kerja praktik adalah mengembangkan aplikasi terapi penderita autis yang bisa diakses dengan mudah. Hal tersebut bisa diatasi dengan cara mengembangkan aplikasi berbasis mobile karena perkembangan smartphone dan aplikasinya sekarang sudah sangat pesat dan hampir semua orang di Indonesia memiliki smartphone.</w:t>
+        <w:t xml:space="preserve">Masalah yang diangkat pada kerja praktik adalah mengembangkan aplikasi terapi penderita autis yang bisa diakses dengan mudah. Hal tersebut bisa diatasi dengan </w:t>
+      </w:r>
+      <w:proofErr w:type="gramStart"/>
+      <w:r>
+        <w:rPr>
+          <w:color w:val="000000"/>
+        </w:rPr>
+        <w:t>cara</w:t>
+      </w:r>
+      <w:proofErr w:type="gramEnd"/>
+      <w:r>
+        <w:rPr>
+          <w:color w:val="000000"/>
+        </w:rPr>
+        <w:t xml:space="preserve"> mengembangkan aplikasi berbasis mobile karena perkembangan smartphone dan aplikasinya sekarang sudah sangat pesat dan hampir semua orang di Indonesia memiliki smartphone.</w:t>
       </w:r>
     </w:p>
     <w:p>
@@ -8612,7 +8765,21 @@
         <w:rPr>
           <w:color w:val="000000"/>
         </w:rPr>
-        <w:t>Pada tahap ini, kami terlebih dahulu mempelajari cara kerja aplikasi Cakra versi desktop. Kami menganalisis proses bisnis dan juga database yang berada di dalam aplikasi tersebut untuk selanjutnya bisa diterapkan di aplikasi Cakra versi mobile. Proses bisnis inti yaitu user dapat mendaftar untuk selanjutnya memakai aplikasi, melakukan evaluasi, melakukan terapi dan juga melihat laporan perkembangan. Selain itu, kami juga menganalisis dan merancang database yang digunakan untuk menunjang sistem tersebut berjalan. Database yang dibutuhkan adalah database offline dengan tujuan para Orang Tua yang memakai aplikasi ini tidak harus terhubung internet untuk dapat memakainya.</w:t>
+        <w:t xml:space="preserve">Pada tahap ini, kami terlebih dahulu mempelajari </w:t>
+      </w:r>
+      <w:proofErr w:type="gramStart"/>
+      <w:r>
+        <w:rPr>
+          <w:color w:val="000000"/>
+        </w:rPr>
+        <w:t>cara</w:t>
+      </w:r>
+      <w:proofErr w:type="gramEnd"/>
+      <w:r>
+        <w:rPr>
+          <w:color w:val="000000"/>
+        </w:rPr>
+        <w:t xml:space="preserve"> kerja aplikasi Cakra versi desktop. Kami menganalisis proses bisnis dan juga database yang berada di dalam aplikasi tersebut untuk selanjutnya bisa diterapkan di aplikasi Cakra versi mobile. Proses bisnis inti yaitu user dapat mendaftar untuk selanjutnya memakai aplikasi, melakukan evaluasi, melakukan terapi dan juga melihat laporan perkembangan. Selain itu, kami juga menganalisis dan merancang database yang digunakan untuk menunjang sistem tersebut berjalan. Database yang dibutuhkan adalah database offline dengan tujuan para Orang Tua yang memakai aplikasi ini tidak harus terhubung internet untuk dapat memakainya.</w:t>
       </w:r>
     </w:p>
     <w:p>
@@ -8669,7 +8836,21 @@
           <w:color w:val="000000"/>
         </w:rPr>
         <w:lastRenderedPageBreak/>
-        <w:t>terhadap apa yang sudah kami analisis sebelumnya seperti mengimplementasikan rancangan database, antarmuka, fungsionalitas dan juga query yang menghubungkan aplikasi dengan database.</w:t>
+        <w:t xml:space="preserve">terhadap </w:t>
+      </w:r>
+      <w:proofErr w:type="gramStart"/>
+      <w:r>
+        <w:rPr>
+          <w:color w:val="000000"/>
+        </w:rPr>
+        <w:t>apa</w:t>
+      </w:r>
+      <w:proofErr w:type="gramEnd"/>
+      <w:r>
+        <w:rPr>
+          <w:color w:val="000000"/>
+        </w:rPr>
+        <w:t xml:space="preserve"> yang sudah kami analisis sebelumnya seperti mengimplementasikan rancangan database, antarmuka, fungsionalitas dan juga query yang menghubungkan aplikasi dengan database.</w:t>
       </w:r>
     </w:p>
     <w:p>
@@ -8872,7 +9053,23 @@
           <w:color w:val="000000"/>
           <w:lang w:val="en-GB" w:eastAsia="en-GB"/>
         </w:rPr>
-        <w:t xml:space="preserve">i menjadi 7 bab, dengan rincian </w:t>
+        <w:t xml:space="preserve">i menjadi 7 </w:t>
+      </w:r>
+      <w:proofErr w:type="gramStart"/>
+      <w:r>
+        <w:rPr>
+          <w:color w:val="000000"/>
+          <w:lang w:val="en-GB" w:eastAsia="en-GB"/>
+        </w:rPr>
+        <w:t>bab</w:t>
+      </w:r>
+      <w:proofErr w:type="gramEnd"/>
+      <w:r>
+        <w:rPr>
+          <w:color w:val="000000"/>
+          <w:lang w:val="en-GB" w:eastAsia="en-GB"/>
+        </w:rPr>
+        <w:t xml:space="preserve">, dengan rincian </w:t>
       </w:r>
       <w:r>
         <w:rPr>
@@ -8922,7 +9119,23 @@
           <w:color w:val="000000"/>
           <w:lang w:val="en-GB" w:eastAsia="en-GB"/>
         </w:rPr>
-        <w:t>Pada bab ini dijelaskan latar belakang, permasalahan yang dihadapi, tujuan, batasan masalah yang dihadapi, lokasi dan waktu pelaksanaan kerja praktik, metodologi kerja praktik, serta sistematika penulisan laporan kerja praktik.</w:t>
+        <w:t xml:space="preserve">Pada </w:t>
+      </w:r>
+      <w:proofErr w:type="gramStart"/>
+      <w:r>
+        <w:rPr>
+          <w:color w:val="000000"/>
+          <w:lang w:val="en-GB" w:eastAsia="en-GB"/>
+        </w:rPr>
+        <w:t>bab</w:t>
+      </w:r>
+      <w:proofErr w:type="gramEnd"/>
+      <w:r>
+        <w:rPr>
+          <w:color w:val="000000"/>
+          <w:lang w:val="en-GB" w:eastAsia="en-GB"/>
+        </w:rPr>
+        <w:t xml:space="preserve"> ini dijelaskan latar belakang, permasalahan yang dihadapi, tujuan, batasan masalah yang dihadapi, lokasi dan waktu pelaksanaan kerja praktik, metodologi kerja praktik, serta sistematika penulisan laporan kerja praktik.</w:t>
       </w:r>
     </w:p>
     <w:p>
@@ -9016,7 +9229,23 @@
           <w:color w:val="000000"/>
           <w:lang w:val="en-GB" w:eastAsia="en-GB"/>
         </w:rPr>
-        <w:t>Pada bab ini dijelaskan tentang tinjauan pustaka yang digunakan untuk menyelesaikan aplikasi yang dibuat.</w:t>
+        <w:t xml:space="preserve">Pada </w:t>
+      </w:r>
+      <w:proofErr w:type="gramStart"/>
+      <w:r>
+        <w:rPr>
+          <w:color w:val="000000"/>
+          <w:lang w:val="en-GB" w:eastAsia="en-GB"/>
+        </w:rPr>
+        <w:t>bab</w:t>
+      </w:r>
+      <w:proofErr w:type="gramEnd"/>
+      <w:r>
+        <w:rPr>
+          <w:color w:val="000000"/>
+          <w:lang w:val="en-GB" w:eastAsia="en-GB"/>
+        </w:rPr>
+        <w:t xml:space="preserve"> ini dijelaskan tentang tinjauan pustaka yang digunakan untuk menyelesaikan aplikasi yang dibuat.</w:t>
       </w:r>
     </w:p>
     <w:p>
@@ -9060,7 +9289,23 @@
           <w:lang w:val="en-GB" w:eastAsia="en-GB"/>
         </w:rPr>
         <w:lastRenderedPageBreak/>
-        <w:t>Pada bab ini dijelaskan mengenai perancangan antarmuka aplikasi serta perancangan data yang digunakan dalam aplikasi. Selanjutnya dijelaskan pula implementasinya.</w:t>
+        <w:t xml:space="preserve">Pada </w:t>
+      </w:r>
+      <w:proofErr w:type="gramStart"/>
+      <w:r>
+        <w:rPr>
+          <w:color w:val="000000"/>
+          <w:lang w:val="en-GB" w:eastAsia="en-GB"/>
+        </w:rPr>
+        <w:t>bab</w:t>
+      </w:r>
+      <w:proofErr w:type="gramEnd"/>
+      <w:r>
+        <w:rPr>
+          <w:color w:val="000000"/>
+          <w:lang w:val="en-GB" w:eastAsia="en-GB"/>
+        </w:rPr>
+        <w:t xml:space="preserve"> ini dijelaskan mengenai perancangan antarmuka aplikasi serta perancangan data yang digunakan dalam aplikasi. Selanjutnya dijelaskan pula implementasinya.</w:t>
       </w:r>
     </w:p>
     <w:p>
@@ -9849,7 +10094,15 @@
         <w:ind w:firstLine="720"/>
       </w:pPr>
       <w:r>
-        <w:t>Pada bab ini di</w:t>
+        <w:t xml:space="preserve">Pada </w:t>
+      </w:r>
+      <w:proofErr w:type="gramStart"/>
+      <w:r>
+        <w:t>bab</w:t>
+      </w:r>
+      <w:proofErr w:type="gramEnd"/>
+      <w:r>
+        <w:t xml:space="preserve"> ini di</w:t>
       </w:r>
       <w:r>
         <w:t>bahas mengenai analisis dan perancangan dari aplikasi yang akan dibuat. Analisis tersebut berupa analisis kebutuhan dan definisi umum aplikasi. Sedangkan pada tahap perancangan, terdiri dari perancangan fungsionalitas aplikasi, perancangan data, dan perancangan antarmuka.</w:t>
@@ -10008,7 +10261,21 @@
         <w:rPr>
           <w:lang w:eastAsia="en-US"/>
         </w:rPr>
-        <w:t>na dapat melakukan pendaftaran akun pada aplikasi ini, melalui halaman pendaftaran. Dalam proses tersebut, pengguna harus memasukkan nama, tanggal lahir, jenis kelamin, dan foto pengguna.</w:t>
+        <w:t xml:space="preserve">na dapat melakukan pendaftaran akun pada aplikasi ini, melalui halaman pendaftaran. Dalam proses tersebut, pengguna harus memasukkan </w:t>
+      </w:r>
+      <w:proofErr w:type="gramStart"/>
+      <w:r>
+        <w:rPr>
+          <w:lang w:eastAsia="en-US"/>
+        </w:rPr>
+        <w:t>nama</w:t>
+      </w:r>
+      <w:proofErr w:type="gramEnd"/>
+      <w:r>
+        <w:rPr>
+          <w:lang w:eastAsia="en-US"/>
+        </w:rPr>
+        <w:t>, tanggal lahir, jenis kelamin, dan foto pengguna.</w:t>
       </w:r>
     </w:p>
     <w:p>
@@ -10069,7 +10336,21 @@
         <w:rPr>
           <w:lang w:eastAsia="en-US"/>
         </w:rPr>
-        <w:t>, pengguna akan masuk ke dalam halaman utama.</w:t>
+        <w:t xml:space="preserve">, pengguna </w:t>
+      </w:r>
+      <w:proofErr w:type="gramStart"/>
+      <w:r>
+        <w:rPr>
+          <w:lang w:eastAsia="en-US"/>
+        </w:rPr>
+        <w:t>akan</w:t>
+      </w:r>
+      <w:proofErr w:type="gramEnd"/>
+      <w:r>
+        <w:rPr>
+          <w:lang w:eastAsia="en-US"/>
+        </w:rPr>
+        <w:t xml:space="preserve"> masuk ke dalam halaman utama.</w:t>
       </w:r>
     </w:p>
     <w:p>
@@ -10129,7 +10410,21 @@
         <w:rPr>
           <w:lang w:eastAsia="en-US"/>
         </w:rPr>
-        <w:t xml:space="preserve">ika seorang pengguna telah terdaftar pada aplikasi tersebut, maka pada halaman awal aplikasi akan muncul gambar gembok, yang menandakan bahwa </w:t>
+        <w:t xml:space="preserve">ika seorang pengguna telah terdaftar pada aplikasi tersebut, maka pada halaman awal aplikasi </w:t>
+      </w:r>
+      <w:proofErr w:type="gramStart"/>
+      <w:r>
+        <w:rPr>
+          <w:lang w:eastAsia="en-US"/>
+        </w:rPr>
+        <w:t>akan</w:t>
+      </w:r>
+      <w:proofErr w:type="gramEnd"/>
+      <w:r>
+        <w:rPr>
+          <w:lang w:eastAsia="en-US"/>
+        </w:rPr>
+        <w:t xml:space="preserve"> muncul gambar gembok, yang menandakan bahwa </w:t>
       </w:r>
       <w:r>
         <w:rPr>
@@ -10189,7 +10484,21 @@
           <w:lang w:eastAsia="en-US"/>
         </w:rPr>
         <w:lastRenderedPageBreak/>
-        <w:t>maka akan muncul peringatan dari sistem, yang bertujuan untuk mengingatkan pengguna agar segera melakukan evaluasi.</w:t>
+        <w:t xml:space="preserve">maka </w:t>
+      </w:r>
+      <w:proofErr w:type="gramStart"/>
+      <w:r>
+        <w:rPr>
+          <w:lang w:eastAsia="en-US"/>
+        </w:rPr>
+        <w:t>akan</w:t>
+      </w:r>
+      <w:proofErr w:type="gramEnd"/>
+      <w:r>
+        <w:rPr>
+          <w:lang w:eastAsia="en-US"/>
+        </w:rPr>
+        <w:t xml:space="preserve"> muncul peringatan dari sistem, yang bertujuan untuk mengingatkan pengguna agar segera melakukan evaluasi.</w:t>
       </w:r>
     </w:p>
     <w:p>
@@ -10224,7 +10533,21 @@
         <w:rPr>
           <w:lang w:eastAsia="en-US"/>
         </w:rPr>
-        <w:t>Metode evaluasi yang digunakan dengan cara menjawab beberapa pertanyaan terkait kondisi tingkah-laku dari penderita autis.</w:t>
+        <w:t xml:space="preserve">Metode evaluasi yang digunakan dengan </w:t>
+      </w:r>
+      <w:proofErr w:type="gramStart"/>
+      <w:r>
+        <w:rPr>
+          <w:lang w:eastAsia="en-US"/>
+        </w:rPr>
+        <w:t>cara</w:t>
+      </w:r>
+      <w:proofErr w:type="gramEnd"/>
+      <w:r>
+        <w:rPr>
+          <w:lang w:eastAsia="en-US"/>
+        </w:rPr>
+        <w:t xml:space="preserve"> menjawab beberapa pertanyaan terkait kondisi tingkah-laku dari penderita autis.</w:t>
       </w:r>
     </w:p>
     <w:p>
@@ -11249,8 +11572,6 @@
         </w:rPr>
         <w:br/>
       </w:r>
-      <w:bookmarkStart w:id="50" w:name="_GoBack"/>
-      <w:bookmarkEnd w:id="50"/>
     </w:p>
     <w:p>
       <w:pPr>
@@ -11309,7 +11630,42 @@
           <w:b w:val="0"/>
           <w:lang w:val="en-US"/>
         </w:rPr>
-        <w:t xml:space="preserve"> Beberapa hal yang dapat diatur di sini adalah pengubahan nama dan tanggal lahir.</w:t>
+        <w:t xml:space="preserve"> Beberapa hal yang dapat diatur di sini adalah pengubahan </w:t>
+      </w:r>
+      <w:proofErr w:type="gramStart"/>
+      <w:r>
+        <w:rPr>
+          <w:b w:val="0"/>
+          <w:lang w:val="en-US"/>
+        </w:rPr>
+        <w:t>nama</w:t>
+      </w:r>
+      <w:proofErr w:type="gramEnd"/>
+      <w:r>
+        <w:rPr>
+          <w:b w:val="0"/>
+          <w:lang w:val="en-US"/>
+        </w:rPr>
+        <w:t xml:space="preserve"> dan tanggal lahir.</w:t>
+      </w:r>
+      <w:r>
+        <w:rPr>
+          <w:b w:val="0"/>
+          <w:lang w:val="en-US"/>
+        </w:rPr>
+        <w:br/>
+      </w:r>
+      <w:r>
+        <w:rPr>
+          <w:b w:val="0"/>
+        </w:rPr>
+        <w:t>Berikut adalah diagram aktivitas dari kasus penggunaan melakukan pengaturan akun:</w:t>
+      </w:r>
+      <w:r>
+        <w:rPr>
+          <w:b w:val="0"/>
+        </w:rPr>
+        <w:br/>
       </w:r>
     </w:p>
     <w:p>
@@ -11357,7 +11713,15 @@
           <w:b w:val="0"/>
           <w:lang w:val="en-US"/>
         </w:rPr>
-        <w:t xml:space="preserve"> melakukan pengaturan aplikasi Cakra Mobile. Pengaturan yang dapat dilakukan seperti pengaturan suara apakah menyala atau tidak, </w:t>
+        <w:t xml:space="preserve"> melakukan pengaturan aplikasi Cakra Mobile. Pengaturan yang dapat </w:t>
+      </w:r>
+      <w:r>
+        <w:rPr>
+          <w:b w:val="0"/>
+          <w:lang w:val="en-US"/>
+        </w:rPr>
+        <w:lastRenderedPageBreak/>
+        <w:t xml:space="preserve">dilakukan seperti pengaturan suara apakah menyala atau tidak, </w:t>
       </w:r>
       <w:r>
         <w:rPr>
@@ -11372,15 +11736,7 @@
           <w:b w:val="0"/>
           <w:lang w:val="en-US"/>
         </w:rPr>
-        <w:t xml:space="preserve"> apakah </w:t>
-      </w:r>
-      <w:r>
-        <w:rPr>
-          <w:b w:val="0"/>
-          <w:lang w:val="en-US"/>
-        </w:rPr>
-        <w:lastRenderedPageBreak/>
-        <w:t xml:space="preserve">menyala atau tidak, dan jenis </w:t>
+        <w:t xml:space="preserve"> apakah menyala atau tidak, dan jenis </w:t>
       </w:r>
       <w:r>
         <w:rPr>
@@ -11396,6 +11752,25 @@
           <w:lang w:val="en-US"/>
         </w:rPr>
         <w:t xml:space="preserve"> apakah suara atau video.</w:t>
+      </w:r>
+      <w:r>
+        <w:rPr>
+          <w:b w:val="0"/>
+          <w:lang w:val="en-US"/>
+        </w:rPr>
+        <w:br/>
+      </w:r>
+      <w:r>
+        <w:rPr>
+          <w:b w:val="0"/>
+        </w:rPr>
+        <w:t>Berikut adalah diagram aktivitas dari kasus penggunaan melakukan pengaturan aplikasi:</w:t>
+      </w:r>
+      <w:r>
+        <w:rPr>
+          <w:b w:val="0"/>
+        </w:rPr>
+        <w:br/>
       </w:r>
     </w:p>
     <w:p>
@@ -11460,6 +11835,32 @@
         </w:rPr>
         <w:t>kepada penderita autis, yaitu jenis suara dan video yang digunakan untuk mengevaluasi jawaban penderita saat melakukan terapi.</w:t>
       </w:r>
+      <w:r>
+        <w:rPr>
+          <w:b w:val="0"/>
+          <w:lang w:val="en-US"/>
+        </w:rPr>
+        <w:br/>
+      </w:r>
+      <w:r>
+        <w:rPr>
+          <w:b w:val="0"/>
+        </w:rPr>
+        <w:t xml:space="preserve">Berikut adalah diagram aktivitas dari kasus penggunaan melakukan pengaturan </w:t>
+      </w:r>
+      <w:r>
+        <w:rPr>
+          <w:b w:val="0"/>
+          <w:i/>
+        </w:rPr>
+        <w:t>reward</w:t>
+      </w:r>
+      <w:r>
+        <w:rPr>
+          <w:b w:val="0"/>
+        </w:rPr>
+        <w:t>:</w:t>
+      </w:r>
     </w:p>
     <w:p>
       <w:pPr>
@@ -11517,6 +11918,85 @@
         </w:rPr>
         <w:t xml:space="preserve"> Evaluasi hanya dapat dilakukan sebulan sekali.</w:t>
       </w:r>
+      <w:r>
+        <w:rPr>
+          <w:b w:val="0"/>
+        </w:rPr>
+        <w:br/>
+        <w:t>Berikut adalah diagram aktivitas dari kasus penggunaan melakukan evaluasi:</w:t>
+      </w:r>
+      <w:r>
+        <w:rPr>
+          <w:b w:val="0"/>
+        </w:rPr>
+        <w:br/>
+      </w:r>
+      <w:r>
+        <w:rPr>
+          <w:b w:val="0"/>
+        </w:rPr>
+        <w:lastRenderedPageBreak/>
+        <w:br/>
+      </w:r>
+      <w:r>
+        <w:rPr>
+          <w:noProof/>
+          <w:spacing w:val="0"/>
+          <w:szCs w:val="24"/>
+          <w:lang w:val="en-US"/>
+        </w:rPr>
+        <w:drawing>
+          <wp:inline distT="0" distB="0" distL="0" distR="0" wp14:anchorId="62F80485" wp14:editId="5FD241C6">
+            <wp:extent cx="3676650" cy="3743325"/>
+            <wp:effectExtent l="0" t="0" r="0" b="9525"/>
+            <wp:docPr id="4" name="Picture 4"/>
+            <wp:cNvGraphicFramePr>
+              <a:graphicFrameLocks xmlns:a="http://schemas.openxmlformats.org/drawingml/2006/main" noChangeAspect="1"/>
+            </wp:cNvGraphicFramePr>
+            <a:graphic xmlns:a="http://schemas.openxmlformats.org/drawingml/2006/main">
+              <a:graphicData uri="http://schemas.openxmlformats.org/drawingml/2006/picture">
+                <pic:pic xmlns:pic="http://schemas.openxmlformats.org/drawingml/2006/picture">
+                  <pic:nvPicPr>
+                    <pic:cNvPr id="0" name="Picture 1"/>
+                    <pic:cNvPicPr>
+                      <a:picLocks noChangeAspect="1" noChangeArrowheads="1"/>
+                    </pic:cNvPicPr>
+                  </pic:nvPicPr>
+                  <pic:blipFill rotWithShape="1">
+                    <a:blip r:embed="rId21">
+                      <a:extLst>
+                        <a:ext uri="{28A0092B-C50C-407E-A947-70E740481C1C}">
+                          <a14:useLocalDpi xmlns:a14="http://schemas.microsoft.com/office/drawing/2010/main" val="0"/>
+                        </a:ext>
+                      </a:extLst>
+                    </a:blip>
+                    <a:srcRect l="2448" t="1957" r="3051" b="1955"/>
+                    <a:stretch/>
+                  </pic:blipFill>
+                  <pic:spPr bwMode="auto">
+                    <a:xfrm>
+                      <a:off x="0" y="0"/>
+                      <a:ext cx="3676650" cy="3743325"/>
+                    </a:xfrm>
+                    <a:prstGeom prst="rect">
+                      <a:avLst/>
+                    </a:prstGeom>
+                    <a:noFill/>
+                    <a:ln>
+                      <a:noFill/>
+                    </a:ln>
+                    <a:extLst>
+                      <a:ext uri="{53640926-AAD7-44D8-BBD7-CCE9431645EC}">
+                        <a14:shadowObscured xmlns:a14="http://schemas.microsoft.com/office/drawing/2010/main"/>
+                      </a:ext>
+                    </a:extLst>
+                  </pic:spPr>
+                </pic:pic>
+              </a:graphicData>
+            </a:graphic>
+          </wp:inline>
+        </w:drawing>
+      </w:r>
     </w:p>
     <w:p>
       <w:pPr>
@@ -11580,6 +12060,19 @@
         </w:rPr>
         <w:t>hanya dapat dilihat saat telah melakukan evaluasi tersebut.</w:t>
       </w:r>
+      <w:r>
+        <w:rPr>
+          <w:b w:val="0"/>
+        </w:rPr>
+        <w:br/>
+        <w:t>Berikut adalah diagram aktivitas dari kasus penggunaan melihat hasil evaluasi:</w:t>
+      </w:r>
+      <w:r>
+        <w:rPr>
+          <w:b w:val="0"/>
+        </w:rPr>
+        <w:br/>
+      </w:r>
     </w:p>
     <w:p>
       <w:pPr>
@@ -11596,6 +12089,7 @@
         </w:rPr>
       </w:pPr>
       <w:r>
+        <w:lastRenderedPageBreak/>
         <w:t>Melakukan Terapi</w:t>
       </w:r>
       <w:r>
@@ -11648,15 +12142,7 @@
           <w:b w:val="0"/>
           <w:lang w:val="en-US"/>
         </w:rPr>
-        <w:t xml:space="preserve">, terapi terstruktur tidak dapat </w:t>
-      </w:r>
-      <w:r>
-        <w:rPr>
-          <w:b w:val="0"/>
-          <w:lang w:val="en-US"/>
-        </w:rPr>
-        <w:lastRenderedPageBreak/>
-        <w:t xml:space="preserve">dilakukan. Pada kategori </w:t>
+        <w:t xml:space="preserve">, terapi terstruktur tidak dapat dilakukan. Pada kategori </w:t>
       </w:r>
       <w:r>
         <w:rPr>
@@ -11687,6 +12173,25 @@
           <w:lang w:val="en-US"/>
         </w:rPr>
         <w:t>, hanya tahap dasar yang dapat digunakan. Pada tahap dasar, terdapat beberapa jenis terapi yang telah disortir menurut jenis terapinya.</w:t>
+      </w:r>
+      <w:r>
+        <w:rPr>
+          <w:b w:val="0"/>
+          <w:lang w:val="en-US"/>
+        </w:rPr>
+        <w:br/>
+      </w:r>
+      <w:r>
+        <w:rPr>
+          <w:b w:val="0"/>
+        </w:rPr>
+        <w:t>Berikut adalah diagram aktivitas dari kasus penggunaan melakukan terapi:</w:t>
+      </w:r>
+      <w:r>
+        <w:rPr>
+          <w:b w:val="0"/>
+        </w:rPr>
+        <w:br/>
       </w:r>
     </w:p>
     <w:p>
@@ -11735,6 +12240,25 @@
         </w:rPr>
         <w:t>ditampilkan beberapa variabel seperti level, kategori, nama terapi, jumlah benar, jumlah salah, persentase, dan tanggal terakhir melakukan terapi.</w:t>
       </w:r>
+      <w:r>
+        <w:rPr>
+          <w:b w:val="0"/>
+          <w:lang w:val="en-US"/>
+        </w:rPr>
+        <w:br/>
+      </w:r>
+      <w:r>
+        <w:rPr>
+          <w:b w:val="0"/>
+        </w:rPr>
+        <w:t>Berikut adalah diagram aktivitas dari kasus penggunaan melihat hasil terapi:</w:t>
+      </w:r>
+      <w:r>
+        <w:rPr>
+          <w:b w:val="0"/>
+        </w:rPr>
+        <w:br/>
+      </w:r>
     </w:p>
     <w:p>
       <w:pPr>
@@ -11766,19 +12290,33 @@
         <w:rPr>
           <w:b w:val="0"/>
         </w:rPr>
-        <w:t xml:space="preserve"> penggunaan ini digunakan untuk pengguna dalam hal</w:t>
+        <w:t xml:space="preserve"> penggunaan ini digunakan untuk pengguna dalam hal melihat hasil terapi dan evaluasinya. Hasil terapi dan evaluasinya tersebut ditampilkan ke dalam grafik yang </w:t>
       </w:r>
       <w:r>
         <w:rPr>
           <w:b w:val="0"/>
         </w:rPr>
-        <w:t xml:space="preserve"> melihat hasil terapi dan evaluasinya. Hasil terapi dan evaluasinya tersebut ditampilkan ke dalam grafik yang interaktif. </w:t>
+        <w:lastRenderedPageBreak/>
+        <w:t xml:space="preserve">interaktif. </w:t>
       </w:r>
       <w:r>
         <w:rPr>
           <w:b w:val="0"/>
         </w:rPr>
         <w:t>Laporannya sendiri terbagi ke dalam 4 sub bagian, yaitu total, aspek, bulanan, dan persentase.</w:t>
+      </w:r>
+      <w:r>
+        <w:rPr>
+          <w:b w:val="0"/>
+        </w:rPr>
+        <w:br/>
+        <w:t>Berikut adalah diagram aktivitas dari kasus penggunaan melihat laporan:</w:t>
+      </w:r>
+      <w:r>
+        <w:rPr>
+          <w:b w:val="0"/>
+        </w:rPr>
+        <w:br/>
       </w:r>
     </w:p>
     <w:p>
@@ -11811,13 +12349,20 @@
         <w:rPr>
           <w:b w:val="0"/>
         </w:rPr>
-        <w:t xml:space="preserve"> penggunaan ini digunakan untuk pengguna dalam hal</w:t>
+        <w:t xml:space="preserve"> penggunaan ini digunakan untuk pengguna dalam hal melihat petunjuk penggunaan aplikasi ini. Petunjuk ditampilkan dalam bentuk gambar.</w:t>
       </w:r>
       <w:r>
         <w:rPr>
           <w:b w:val="0"/>
         </w:rPr>
-        <w:t xml:space="preserve"> melihat petunjuk penggunaan aplikasi ini. Petunjuk ditampilkan dalam bentuk gambar.</w:t>
+        <w:br/>
+        <w:t>Berikut adalah diagram aktivitas dari kasus penggunaan melihat petunjuk penggunaan aplikasi:</w:t>
+      </w:r>
+      <w:r>
+        <w:rPr>
+          <w:b w:val="0"/>
+        </w:rPr>
+        <w:br/>
       </w:r>
     </w:p>
     <w:p>
@@ -11835,7 +12380,6 @@
         </w:rPr>
       </w:pPr>
       <w:r>
-        <w:lastRenderedPageBreak/>
         <w:t>Melihat Informasi Tentang Aplikasi</w:t>
       </w:r>
       <w:r>
@@ -11851,13 +12395,20 @@
         <w:rPr>
           <w:b w:val="0"/>
         </w:rPr>
-        <w:t xml:space="preserve"> penggunaan ini digunakan untuk pengguna dalam hal</w:t>
+        <w:t xml:space="preserve"> penggunaan ini digunakan untuk pengguna dalam hal mengetahui informasi terkait aplikasi ini. Informasi-informasi yang ditampilkan adalah versi, edisi, pembuat Cakra, kredit konten, dan situs resmi Cakra.</w:t>
       </w:r>
       <w:r>
         <w:rPr>
           <w:b w:val="0"/>
         </w:rPr>
-        <w:t xml:space="preserve"> mengetahui informasi terkait aplikasi ini. Informasi-informasi yang ditampilkan adalah versi, edisi, pembuat Cakra, kredit konten, dan situs resmi Cakra.</w:t>
+        <w:br/>
+        <w:t>Berikut adalah diagram aktivitas dari kasus penggunaan melihat informasi tentang aplikasi:</w:t>
+      </w:r>
+      <w:r>
+        <w:rPr>
+          <w:b w:val="0"/>
+        </w:rPr>
+        <w:br/>
       </w:r>
     </w:p>
     <w:p>
@@ -11890,14 +12441,29 @@
         <w:rPr>
           <w:b w:val="0"/>
         </w:rPr>
-        <w:t xml:space="preserve"> penggunaan ini digunakan untuk pengguna dalam hal</w:t>
+        <w:t xml:space="preserve"> penggunaan ini digunakan untuk pengguna dalam hal mengetahui informasi terkait autis itu sendiri. Informasi ini ditampilkan pada halaman utama. Informasinya ditampilkan dalam bentuk gambar.</w:t>
       </w:r>
       <w:r>
         <w:rPr>
           <w:b w:val="0"/>
         </w:rPr>
-        <w:t xml:space="preserve"> mengetahui informasi terkait autis itu sendiri. Informasi ini ditampilkan pada halaman utama. Informasinya ditampilkan dalam bentuk gambar.</w:t>
-      </w:r>
+        <w:br/>
+      </w:r>
+      <w:r>
+        <w:rPr>
+          <w:b w:val="0"/>
+        </w:rPr>
+        <w:lastRenderedPageBreak/>
+        <w:t>Berikut adalah diagram aktivitas dari kasus penggunaan melihat informasi tentang autis:</w:t>
+      </w:r>
+      <w:r>
+        <w:rPr>
+          <w:b w:val="0"/>
+        </w:rPr>
+        <w:br/>
+      </w:r>
+      <w:bookmarkStart w:id="50" w:name="_GoBack"/>
+      <w:bookmarkEnd w:id="50"/>
       <w:r>
         <w:br/>
       </w:r>
@@ -11998,7 +12564,21 @@
         <w:rPr>
           <w:lang w:eastAsia="en-US"/>
         </w:rPr>
-        <w:t>tabel. Hal tersebut dikarenakan Cakra akan diimplementasikan di berbagai device dengan lebar layar yang berbeda-beda, sehingga butuh sebuah konsep ag</w:t>
+        <w:t xml:space="preserve">tabel. Hal tersebut dikarenakan Cakra </w:t>
+      </w:r>
+      <w:proofErr w:type="gramStart"/>
+      <w:r>
+        <w:rPr>
+          <w:lang w:eastAsia="en-US"/>
+        </w:rPr>
+        <w:t>akan</w:t>
+      </w:r>
+      <w:proofErr w:type="gramEnd"/>
+      <w:r>
+        <w:rPr>
+          <w:lang w:eastAsia="en-US"/>
+        </w:rPr>
+        <w:t xml:space="preserve"> diimplementasikan di berbagai device dengan lebar layar yang berbeda-beda, sehingga butuh sebuah konsep ag</w:t>
       </w:r>
       <w:r>
         <w:rPr>
@@ -12027,7 +12607,6 @@
         <w:rPr>
           <w:lang w:val="en-GB"/>
         </w:rPr>
-        <w:lastRenderedPageBreak/>
         <w:t>Membuat</w:t>
       </w:r>
       <w:r>
@@ -12138,7 +12717,6 @@
           <w:noProof/>
           <w:lang w:eastAsia="en-US"/>
         </w:rPr>
-        <w:lastRenderedPageBreak/>
         <w:drawing>
           <wp:anchor distT="0" distB="0" distL="114300" distR="114300" simplePos="0" relativeHeight="251692544" behindDoc="0" locked="0" layoutInCell="1" allowOverlap="1" wp14:anchorId="49CC3184" wp14:editId="3994716A">
             <wp:simplePos x="0" y="0"/>
@@ -12163,7 +12741,7 @@
                     <pic:cNvPicPr/>
                   </pic:nvPicPr>
                   <pic:blipFill>
-                    <a:blip r:embed="rId21">
+                    <a:blip r:embed="rId22">
                       <a:extLst>
                         <a:ext uri="{28A0092B-C50C-407E-A947-70E740481C1C}">
                           <a14:useLocalDpi xmlns:a14="http://schemas.microsoft.com/office/drawing/2010/main" val="0"/>
@@ -12262,6 +12840,7 @@
           <w:noProof/>
           <w:lang w:eastAsia="en-US"/>
         </w:rPr>
+        <w:lastRenderedPageBreak/>
         <w:drawing>
           <wp:anchor distT="0" distB="0" distL="114300" distR="114300" simplePos="0" relativeHeight="251693568" behindDoc="0" locked="0" layoutInCell="1" allowOverlap="1" wp14:anchorId="6BEE1B17" wp14:editId="28922649">
             <wp:simplePos x="0" y="0"/>
@@ -12286,7 +12865,7 @@
                     <pic:cNvPicPr/>
                   </pic:nvPicPr>
                   <pic:blipFill>
-                    <a:blip r:embed="rId22">
+                    <a:blip r:embed="rId23">
                       <a:extLst>
                         <a:ext uri="{28A0092B-C50C-407E-A947-70E740481C1C}">
                           <a14:useLocalDpi xmlns:a14="http://schemas.microsoft.com/office/drawing/2010/main" val="0"/>
@@ -12353,7 +12932,6 @@
         <w:rPr>
           <w:lang w:val="en-GB"/>
         </w:rPr>
-        <w:lastRenderedPageBreak/>
         <w:t xml:space="preserve">Membuat Antarmuka </w:t>
       </w:r>
       <w:r>
@@ -12382,6 +12960,7 @@
           <w:noProof/>
           <w:lang w:eastAsia="en-US"/>
         </w:rPr>
+        <w:lastRenderedPageBreak/>
         <w:drawing>
           <wp:anchor distT="0" distB="0" distL="114300" distR="114300" simplePos="0" relativeHeight="251694592" behindDoc="0" locked="0" layoutInCell="1" allowOverlap="1" wp14:anchorId="761E7649" wp14:editId="09ACCFD9">
             <wp:simplePos x="0" y="0"/>
@@ -12406,7 +12985,7 @@
                     <pic:cNvPicPr/>
                   </pic:nvPicPr>
                   <pic:blipFill>
-                    <a:blip r:embed="rId23">
+                    <a:blip r:embed="rId24">
                       <a:extLst>
                         <a:ext uri="{28A0092B-C50C-407E-A947-70E740481C1C}">
                           <a14:useLocalDpi xmlns:a14="http://schemas.microsoft.com/office/drawing/2010/main" val="0"/>
@@ -12525,7 +13104,7 @@
                     <pic:cNvPicPr/>
                   </pic:nvPicPr>
                   <pic:blipFill>
-                    <a:blip r:embed="rId24"/>
+                    <a:blip r:embed="rId25"/>
                     <a:stretch>
                       <a:fillRect/>
                     </a:stretch>
@@ -12666,7 +13245,7 @@
                     <pic:cNvPicPr/>
                   </pic:nvPicPr>
                   <pic:blipFill>
-                    <a:blip r:embed="rId25">
+                    <a:blip r:embed="rId26">
                       <a:extLst>
                         <a:ext uri="{28A0092B-C50C-407E-A947-70E740481C1C}">
                           <a14:useLocalDpi xmlns:a14="http://schemas.microsoft.com/office/drawing/2010/main" val="0"/>
@@ -12825,7 +13404,7 @@
                     <pic:cNvPicPr/>
                   </pic:nvPicPr>
                   <pic:blipFill>
-                    <a:blip r:embed="rId26">
+                    <a:blip r:embed="rId27">
                       <a:extLst>
                         <a:ext uri="{28A0092B-C50C-407E-A947-70E740481C1C}">
                           <a14:useLocalDpi xmlns:a14="http://schemas.microsoft.com/office/drawing/2010/main" val="0"/>
@@ -13144,7 +13723,7 @@
                     <pic:cNvPicPr/>
                   </pic:nvPicPr>
                   <pic:blipFill>
-                    <a:blip r:embed="rId27">
+                    <a:blip r:embed="rId28">
                       <a:extLst>
                         <a:ext uri="{28A0092B-C50C-407E-A947-70E740481C1C}">
                           <a14:useLocalDpi xmlns:a14="http://schemas.microsoft.com/office/drawing/2010/main" val="0"/>
@@ -13951,7 +14530,23 @@
           <w:highlight w:val="yellow"/>
           <w:lang w:eastAsia="en-US"/>
         </w:rPr>
-        <w:t>Hasil evaluasi menjabarkan tentang rangkuman hasil pengujian pada bagian akhir bab ini.</w:t>
+        <w:t xml:space="preserve">Hasil evaluasi menjabarkan tentang rangkuman hasil pengujian pada bagian akhir </w:t>
+      </w:r>
+      <w:proofErr w:type="gramStart"/>
+      <w:r>
+        <w:rPr>
+          <w:highlight w:val="yellow"/>
+          <w:lang w:eastAsia="en-US"/>
+        </w:rPr>
+        <w:t>bab</w:t>
+      </w:r>
+      <w:proofErr w:type="gramEnd"/>
+      <w:r>
+        <w:rPr>
+          <w:highlight w:val="yellow"/>
+          <w:lang w:eastAsia="en-US"/>
+        </w:rPr>
+        <w:t xml:space="preserve"> ini.</w:t>
       </w:r>
       <w:r>
         <w:rPr>
@@ -14302,7 +14897,21 @@
         <w:rPr>
           <w:lang w:eastAsia="en-US"/>
         </w:rPr>
-        <w:t>Pada bagian ini akan dijelaskan tentang skenario pengujian yang</w:t>
+        <w:t xml:space="preserve">Pada bagian ini </w:t>
+      </w:r>
+      <w:proofErr w:type="gramStart"/>
+      <w:r>
+        <w:rPr>
+          <w:lang w:eastAsia="en-US"/>
+        </w:rPr>
+        <w:t>akan</w:t>
+      </w:r>
+      <w:proofErr w:type="gramEnd"/>
+      <w:r>
+        <w:rPr>
+          <w:lang w:eastAsia="en-US"/>
+        </w:rPr>
+        <w:t xml:space="preserve"> dijelaskan tentang skenario pengujian yang</w:t>
       </w:r>
       <w:r>
         <w:rPr>
@@ -14344,7 +14953,15 @@
         <w:ind w:firstLine="567"/>
       </w:pPr>
       <w:r>
-        <w:t>Pada subbab ini akan diberikan hasil</w:t>
+        <w:t xml:space="preserve">Pada subbab ini </w:t>
+      </w:r>
+      <w:proofErr w:type="gramStart"/>
+      <w:r>
+        <w:t>akan</w:t>
+      </w:r>
+      <w:proofErr w:type="gramEnd"/>
+      <w:r>
+        <w:t xml:space="preserve"> diberikan hasil</w:t>
       </w:r>
       <w:r>
         <w:rPr>
@@ -14487,7 +15104,21 @@
         <w:rPr>
           <w:highlight w:val="yellow"/>
         </w:rPr>
-        <w:t xml:space="preserve">Pada bab ini akan </w:t>
+        <w:t xml:space="preserve">Pada </w:t>
+      </w:r>
+      <w:proofErr w:type="gramStart"/>
+      <w:r>
+        <w:rPr>
+          <w:highlight w:val="yellow"/>
+        </w:rPr>
+        <w:t>bab</w:t>
+      </w:r>
+      <w:proofErr w:type="gramEnd"/>
+      <w:r>
+        <w:rPr>
+          <w:highlight w:val="yellow"/>
+        </w:rPr>
+        <w:t xml:space="preserve"> ini akan </w:t>
       </w:r>
       <w:r>
         <w:rPr>
@@ -14559,6 +15190,7 @@
         </w:rPr>
         <w:t xml:space="preserve">[Berisi: (1) kesimpulan dari hasil pengujian dan evaluasi, (2) temuan-temuan baru selama pengujian. </w:t>
       </w:r>
+      <w:proofErr w:type="gramStart"/>
       <w:r>
         <w:rPr>
           <w:highlight w:val="yellow"/>
@@ -14573,7 +15205,17 @@
           <w:u w:val="single"/>
           <w:lang w:eastAsia="en-US"/>
         </w:rPr>
-        <w:t>HARUS MENJAWAB rumusan masalah</w:t>
+        <w:t>HARUS</w:t>
+      </w:r>
+      <w:proofErr w:type="gramEnd"/>
+      <w:r>
+        <w:rPr>
+          <w:b/>
+          <w:highlight w:val="yellow"/>
+          <w:u w:val="single"/>
+          <w:lang w:eastAsia="en-US"/>
+        </w:rPr>
+        <w:t xml:space="preserve"> MENJAWAB rumusan masalah</w:t>
       </w:r>
       <w:r>
         <w:rPr>
@@ -14672,7 +15314,6 @@
         <w:id w:val="111145805"/>
         <w:bibliography/>
       </w:sdtPr>
-      <w:sdtEndPr/>
       <w:sdtContent>
         <w:p>
           <w:pPr>
@@ -14979,11 +15620,19 @@
                                 <w:b/>
                               </w:rPr>
                             </w:pPr>
+                            <w:proofErr w:type="gramStart"/>
                             <w:r>
                               <w:rPr>
                                 <w:b/>
                               </w:rPr>
-                              <w:t>ukuran 3x4</w:t>
+                              <w:t>ukuran</w:t>
+                            </w:r>
+                            <w:proofErr w:type="gramEnd"/>
+                            <w:r>
+                              <w:rPr>
+                                <w:b/>
+                              </w:rPr>
+                              <w:t xml:space="preserve"> 3x4</w:t>
                             </w:r>
                           </w:p>
                         </w:txbxContent>
@@ -15076,11 +15725,19 @@
                           <w:b/>
                         </w:rPr>
                       </w:pPr>
+                      <w:proofErr w:type="gramStart"/>
                       <w:r>
                         <w:rPr>
                           <w:b/>
                         </w:rPr>
-                        <w:t>ukuran 3x4</w:t>
+                        <w:t>ukuran</w:t>
+                      </w:r>
+                      <w:proofErr w:type="gramEnd"/>
+                      <w:r>
+                        <w:rPr>
+                          <w:b/>
+                        </w:rPr>
+                        <w:t xml:space="preserve"> 3x4</w:t>
                       </w:r>
                     </w:p>
                   </w:txbxContent>
@@ -15374,11 +16031,19 @@
                                 <w:b/>
                               </w:rPr>
                             </w:pPr>
+                            <w:proofErr w:type="gramStart"/>
                             <w:r>
                               <w:rPr>
                                 <w:b/>
                               </w:rPr>
-                              <w:t>ukuran 3x4</w:t>
+                              <w:t>ukuran</w:t>
+                            </w:r>
+                            <w:proofErr w:type="gramEnd"/>
+                            <w:r>
+                              <w:rPr>
+                                <w:b/>
+                              </w:rPr>
+                              <w:t xml:space="preserve"> 3x4</w:t>
                             </w:r>
                           </w:p>
                         </w:txbxContent>
@@ -15471,11 +16136,19 @@
                           <w:b/>
                         </w:rPr>
                       </w:pPr>
+                      <w:proofErr w:type="gramStart"/>
                       <w:r>
                         <w:rPr>
                           <w:b/>
                         </w:rPr>
-                        <w:t>ukuran 3x4</w:t>
+                        <w:t>ukuran</w:t>
+                      </w:r>
+                      <w:proofErr w:type="gramEnd"/>
+                      <w:r>
+                        <w:rPr>
+                          <w:b/>
+                        </w:rPr>
+                        <w:t xml:space="preserve"> 3x4</w:t>
                       </w:r>
                     </w:p>
                   </w:txbxContent>
@@ -15670,7 +16343,6 @@
         <w:docPartUnique/>
       </w:docPartObj>
     </w:sdtPr>
-    <w:sdtEndPr/>
     <w:sdtContent>
       <w:p>
         <w:pPr>
@@ -15719,7 +16391,6 @@
         <w:docPartUnique/>
       </w:docPartObj>
     </w:sdtPr>
-    <w:sdtEndPr/>
     <w:sdtContent>
       <w:p>
         <w:pPr>
@@ -15768,7 +16439,6 @@
         <w:docPartUnique/>
       </w:docPartObj>
     </w:sdtPr>
-    <w:sdtEndPr/>
     <w:sdtContent>
       <w:p>
         <w:pPr>
@@ -15788,7 +16458,7 @@
           <w:rPr>
             <w:noProof/>
           </w:rPr>
-          <w:t>i</w:t>
+          <w:t>vi</w:t>
         </w:r>
         <w:r>
           <w:rPr>
@@ -15827,7 +16497,7 @@
       <w:rPr>
         <w:noProof/>
       </w:rPr>
-      <w:t>34</w:t>
+      <w:t>44</w:t>
     </w:r>
     <w:r>
       <w:rPr>
@@ -15864,7 +16534,7 @@
       <w:rPr>
         <w:noProof/>
       </w:rPr>
-      <w:t>33</w:t>
+      <w:t>45</w:t>
     </w:r>
     <w:r>
       <w:rPr>
@@ -15969,7 +16639,7 @@
           <w:rPr>
             <w:noProof/>
           </w:rPr>
-          <w:t>19</w:t>
+          <w:t>46</w:t>
         </w:r>
         <w:r>
           <w:rPr>
@@ -21759,7 +22429,7 @@
 </file>
 
 <file path=customXml/itemProps1.xml><?xml version="1.0" encoding="utf-8"?>
-<ds:datastoreItem xmlns:ds="http://schemas.openxmlformats.org/officeDocument/2006/customXml" ds:itemID="{53CF439C-3F86-4C23-AD09-1A79ABAC1172}">
+<ds:datastoreItem xmlns:ds="http://schemas.openxmlformats.org/officeDocument/2006/customXml" ds:itemID="{C97E0613-C43A-4189-B7F6-4F4157B7859F}">
   <ds:schemaRefs>
     <ds:schemaRef ds:uri="http://schemas.openxmlformats.org/officeDocument/2006/bibliography"/>
   </ds:schemaRefs>

</xml_diff>

<commit_message>
tinggal CDM + sketsa antarmuka. malam ini harus selesai!
</commit_message>
<xml_diff>
--- a/bab 4 (belum selesai).docx
+++ b/bab 4 (belum selesai).docx
@@ -854,7 +854,11 @@
           </mc:Choice>
           <mc:Fallback>
             <w:pict>
-              <v:shape w14:anchorId="72BF42B8" id="Text Box 12" o:spid="_x0000_s1027" type="#_x0000_t202" style="position:absolute;left:0;text-align:left;margin-left:-21.8pt;margin-top:259.6pt;width:307.3pt;height:172.35pt;z-index:251655680;visibility:visible;mso-wrap-style:square;mso-width-percent:0;mso-height-percent:0;mso-wrap-distance-left:9.05pt;mso-wrap-distance-top:0;mso-wrap-distance-right:9.05pt;mso-wrap-distance-bottom:0;mso-position-horizontal:absolute;mso-position-horizontal-relative:text;mso-position-vertical:absolute;mso-position-vertical-relative:text;mso-width-percent:0;mso-height-percent:0;mso-width-relative:page;mso-height-relative:page;v-text-anchor:top" o:gfxdata="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" stroked="f">
+              <v:shapetype w14:anchorId="72BF42B8" id="_x0000_t202" coordsize="21600,21600" o:spt="202" path="m,l,21600r21600,l21600,xe">
+                <v:stroke joinstyle="miter"/>
+                <v:path gradientshapeok="t" o:connecttype="rect"/>
+              </v:shapetype>
+              <v:shape id="Text Box 12" o:spid="_x0000_s1027" type="#_x0000_t202" style="position:absolute;left:0;text-align:left;margin-left:-21.8pt;margin-top:259.6pt;width:307.3pt;height:172.35pt;z-index:251655680;visibility:visible;mso-wrap-style:square;mso-width-percent:0;mso-height-percent:0;mso-wrap-distance-left:9.05pt;mso-wrap-distance-top:0;mso-wrap-distance-right:9.05pt;mso-wrap-distance-bottom:0;mso-position-horizontal:absolute;mso-position-horizontal-relative:text;mso-position-vertical:absolute;mso-position-vertical-relative:text;mso-width-percent:0;mso-height-percent:0;mso-width-relative:page;mso-height-relative:page;v-text-anchor:top" o:gfxdata="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" stroked="f">
                 <v:fill opacity="0"/>
                 <v:textbox inset="0,0,0,0">
                   <w:txbxContent>
@@ -11397,7 +11401,7 @@
           <w:lang w:eastAsia="en-US"/>
         </w:rPr>
         <w:drawing>
-          <wp:inline distT="0" distB="0" distL="0" distR="0" wp14:anchorId="7416FAF9" wp14:editId="30A71B78">
+          <wp:inline distT="0" distB="0" distL="0" distR="0" wp14:anchorId="3F090AE4" wp14:editId="58F3A385">
             <wp:extent cx="3500704" cy="4419600"/>
             <wp:effectExtent l="0" t="0" r="5080" b="0"/>
             <wp:docPr id="15" name="Picture 15"/>
@@ -11587,7 +11591,7 @@
           <w:lang w:val="en-US"/>
         </w:rPr>
         <w:drawing>
-          <wp:inline distT="0" distB="0" distL="0" distR="0">
+          <wp:inline distT="0" distB="0" distL="0" distR="0" wp14:anchorId="15D5053A" wp14:editId="283648BB">
             <wp:extent cx="3121244" cy="4562475"/>
             <wp:effectExtent l="0" t="0" r="3175" b="0"/>
             <wp:docPr id="23" name="Picture 23"/>
@@ -11754,7 +11758,7 @@
           <w:lang w:val="en-US"/>
         </w:rPr>
         <w:drawing>
-          <wp:inline distT="0" distB="0" distL="0" distR="0">
+          <wp:inline distT="0" distB="0" distL="0" distR="0" wp14:anchorId="4590EC6C" wp14:editId="63CAD7CE">
             <wp:extent cx="2924175" cy="4810125"/>
             <wp:effectExtent l="0" t="0" r="9525" b="9525"/>
             <wp:docPr id="26" name="Picture 26"/>
@@ -11924,7 +11928,7 @@
           <w:lang w:val="en-US"/>
         </w:rPr>
         <w:drawing>
-          <wp:inline distT="0" distB="0" distL="0" distR="0">
+          <wp:inline distT="0" distB="0" distL="0" distR="0" wp14:anchorId="77C5DB3D" wp14:editId="7C78B874">
             <wp:extent cx="3310334" cy="4181475"/>
             <wp:effectExtent l="0" t="0" r="4445" b="0"/>
             <wp:docPr id="27" name="Picture 27"/>
@@ -12086,7 +12090,7 @@
           <w:lang w:val="en-US"/>
         </w:rPr>
         <w:drawing>
-          <wp:inline distT="0" distB="0" distL="0" distR="0">
+          <wp:inline distT="0" distB="0" distL="0" distR="0" wp14:anchorId="3E493FBD" wp14:editId="1B1F0A68">
             <wp:extent cx="3269273" cy="5543550"/>
             <wp:effectExtent l="0" t="0" r="7620" b="0"/>
             <wp:docPr id="28" name="Picture 28"/>
@@ -12223,7 +12227,7 @@
           <w:lang w:val="en-US"/>
         </w:rPr>
         <w:drawing>
-          <wp:inline distT="0" distB="0" distL="0" distR="0">
+          <wp:inline distT="0" distB="0" distL="0" distR="0" wp14:anchorId="10DEFBF8" wp14:editId="557517CF">
             <wp:extent cx="3619500" cy="5372100"/>
             <wp:effectExtent l="0" t="0" r="0" b="0"/>
             <wp:docPr id="30" name="Picture 30"/>
@@ -12496,7 +12500,7 @@
           <w:lang w:val="en-US"/>
         </w:rPr>
         <w:drawing>
-          <wp:inline distT="0" distB="0" distL="0" distR="0">
+          <wp:inline distT="0" distB="0" distL="0" distR="0" wp14:anchorId="081F3B51" wp14:editId="3133411B">
             <wp:extent cx="2886296" cy="5553075"/>
             <wp:effectExtent l="0" t="0" r="9525" b="0"/>
             <wp:docPr id="31" name="Picture 31"/>
@@ -12628,7 +12632,7 @@
           <w:lang w:val="en-US"/>
         </w:rPr>
         <w:drawing>
-          <wp:inline distT="0" distB="0" distL="0" distR="0">
+          <wp:inline distT="0" distB="0" distL="0" distR="0" wp14:anchorId="165588DF" wp14:editId="6A70813D">
             <wp:extent cx="3314700" cy="3467100"/>
             <wp:effectExtent l="0" t="0" r="0" b="0"/>
             <wp:docPr id="33" name="Picture 33"/>
@@ -12746,7 +12750,7 @@
           <w:lang w:val="en-US"/>
         </w:rPr>
         <w:drawing>
-          <wp:inline distT="0" distB="0" distL="0" distR="0">
+          <wp:inline distT="0" distB="0" distL="0" distR="0" wp14:anchorId="791B0422" wp14:editId="1C7A79AD">
             <wp:extent cx="3400425" cy="3391548"/>
             <wp:effectExtent l="0" t="0" r="0" b="0"/>
             <wp:docPr id="34" name="Picture 34"/>
@@ -12805,7 +12809,7 @@
           <w:ilvl w:val="5"/>
           <w:numId w:val="5"/>
         </w:numPr>
-        <w:ind w:left="1134"/>
+        <w:ind w:left="1170"/>
         <w:jc w:val="left"/>
         <w:rPr>
           <w:spacing w:val="0"/>
@@ -12844,8 +12848,71 @@
         </w:rPr>
         <w:br/>
       </w:r>
-      <w:bookmarkStart w:id="50" w:name="_GoBack"/>
-      <w:bookmarkEnd w:id="50"/>
+      <w:r>
+        <w:rPr>
+          <w:b w:val="0"/>
+        </w:rPr>
+        <w:br/>
+      </w:r>
+      <w:r>
+        <w:rPr>
+          <w:noProof/>
+          <w:spacing w:val="0"/>
+          <w:szCs w:val="24"/>
+          <w:lang w:val="en-US"/>
+        </w:rPr>
+        <w:drawing>
+          <wp:inline distT="0" distB="0" distL="0" distR="0" wp14:anchorId="219A95ED" wp14:editId="427661CA">
+            <wp:extent cx="2714625" cy="2933700"/>
+            <wp:effectExtent l="0" t="0" r="0" b="0"/>
+            <wp:docPr id="4" name="Picture 4"/>
+            <wp:cNvGraphicFramePr>
+              <a:graphicFrameLocks xmlns:a="http://schemas.openxmlformats.org/drawingml/2006/main" noChangeAspect="1"/>
+            </wp:cNvGraphicFramePr>
+            <a:graphic xmlns:a="http://schemas.openxmlformats.org/drawingml/2006/main">
+              <a:graphicData uri="http://schemas.openxmlformats.org/drawingml/2006/picture">
+                <pic:pic xmlns:pic="http://schemas.openxmlformats.org/drawingml/2006/picture">
+                  <pic:nvPicPr>
+                    <pic:cNvPr id="0" name="Picture 1"/>
+                    <pic:cNvPicPr>
+                      <a:picLocks noChangeAspect="1" noChangeArrowheads="1"/>
+                    </pic:cNvPicPr>
+                  </pic:nvPicPr>
+                  <pic:blipFill rotWithShape="1">
+                    <a:blip r:embed="rId29">
+                      <a:extLst>
+                        <a:ext uri="{28A0092B-C50C-407E-A947-70E740481C1C}">
+                          <a14:useLocalDpi xmlns:a14="http://schemas.microsoft.com/office/drawing/2010/main" val="0"/>
+                        </a:ext>
+                      </a:extLst>
+                    </a:blip>
+                    <a:srcRect l="5937" t="4651" r="5000" b="5814"/>
+                    <a:stretch/>
+                  </pic:blipFill>
+                  <pic:spPr bwMode="auto">
+                    <a:xfrm>
+                      <a:off x="0" y="0"/>
+                      <a:ext cx="2714625" cy="2933700"/>
+                    </a:xfrm>
+                    <a:prstGeom prst="rect">
+                      <a:avLst/>
+                    </a:prstGeom>
+                    <a:noFill/>
+                    <a:ln>
+                      <a:noFill/>
+                    </a:ln>
+                    <a:extLst>
+                      <a:ext uri="{53640926-AAD7-44D8-BBD7-CCE9431645EC}">
+                        <a14:shadowObscured xmlns:a14="http://schemas.microsoft.com/office/drawing/2010/main"/>
+                      </a:ext>
+                    </a:extLst>
+                  </pic:spPr>
+                </pic:pic>
+              </a:graphicData>
+            </a:graphic>
+          </wp:inline>
+        </w:drawing>
+      </w:r>
     </w:p>
     <w:p>
       <w:pPr>
@@ -12854,7 +12921,7 @@
           <w:ilvl w:val="5"/>
           <w:numId w:val="5"/>
         </w:numPr>
-        <w:ind w:left="1134"/>
+        <w:ind w:left="1170"/>
         <w:jc w:val="left"/>
         <w:rPr>
           <w:spacing w:val="0"/>
@@ -12884,6 +12951,12 @@
           <w:b w:val="0"/>
         </w:rPr>
         <w:br/>
+      </w:r>
+      <w:r>
+        <w:rPr>
+          <w:b w:val="0"/>
+        </w:rPr>
+        <w:lastRenderedPageBreak/>
         <w:t>Berikut adalah diagram aktivitas dari kasus penggunaan melihat informasi tentang aplikasi:</w:t>
       </w:r>
       <w:r>
@@ -12891,6 +12964,65 @@
           <w:b w:val="0"/>
         </w:rPr>
         <w:br/>
+      </w:r>
+      <w:r>
+        <w:rPr>
+          <w:noProof/>
+          <w:spacing w:val="0"/>
+          <w:szCs w:val="24"/>
+          <w:lang w:val="en-US"/>
+        </w:rPr>
+        <w:drawing>
+          <wp:inline distT="0" distB="0" distL="0" distR="0" wp14:anchorId="5292612B" wp14:editId="54A67FD8">
+            <wp:extent cx="2800350" cy="2076450"/>
+            <wp:effectExtent l="0" t="0" r="0" b="0"/>
+            <wp:docPr id="14" name="Picture 14"/>
+            <wp:cNvGraphicFramePr>
+              <a:graphicFrameLocks xmlns:a="http://schemas.openxmlformats.org/drawingml/2006/main" noChangeAspect="1"/>
+            </wp:cNvGraphicFramePr>
+            <a:graphic xmlns:a="http://schemas.openxmlformats.org/drawingml/2006/main">
+              <a:graphicData uri="http://schemas.openxmlformats.org/drawingml/2006/picture">
+                <pic:pic xmlns:pic="http://schemas.openxmlformats.org/drawingml/2006/picture">
+                  <pic:nvPicPr>
+                    <pic:cNvPr id="0" name="Picture 4"/>
+                    <pic:cNvPicPr>
+                      <a:picLocks noChangeAspect="1" noChangeArrowheads="1"/>
+                    </pic:cNvPicPr>
+                  </pic:nvPicPr>
+                  <pic:blipFill rotWithShape="1">
+                    <a:blip r:embed="rId30">
+                      <a:extLst>
+                        <a:ext uri="{28A0092B-C50C-407E-A947-70E740481C1C}">
+                          <a14:useLocalDpi xmlns:a14="http://schemas.microsoft.com/office/drawing/2010/main" val="0"/>
+                        </a:ext>
+                      </a:extLst>
+                    </a:blip>
+                    <a:srcRect l="4878" t="5015" r="5487" b="30679"/>
+                    <a:stretch/>
+                  </pic:blipFill>
+                  <pic:spPr bwMode="auto">
+                    <a:xfrm>
+                      <a:off x="0" y="0"/>
+                      <a:ext cx="2800350" cy="2076450"/>
+                    </a:xfrm>
+                    <a:prstGeom prst="rect">
+                      <a:avLst/>
+                    </a:prstGeom>
+                    <a:noFill/>
+                    <a:ln>
+                      <a:noFill/>
+                    </a:ln>
+                    <a:extLst>
+                      <a:ext uri="{53640926-AAD7-44D8-BBD7-CCE9431645EC}">
+                        <a14:shadowObscured xmlns:a14="http://schemas.microsoft.com/office/drawing/2010/main"/>
+                      </a:ext>
+                    </a:extLst>
+                  </pic:spPr>
+                </pic:pic>
+              </a:graphicData>
+            </a:graphic>
+          </wp:inline>
+        </w:drawing>
       </w:r>
     </w:p>
     <w:p>
@@ -12900,7 +13032,7 @@
           <w:ilvl w:val="5"/>
           <w:numId w:val="5"/>
         </w:numPr>
-        <w:ind w:left="1134"/>
+        <w:ind w:left="1170"/>
         <w:jc w:val="left"/>
         <w:rPr>
           <w:spacing w:val="0"/>
@@ -12930,14 +13062,140 @@
           <w:b w:val="0"/>
         </w:rPr>
         <w:br/>
-        <w:t>Berikut adalah diagram aktivitas dari kasus penggunaan melihat informasi tentang autis:</w:t>
+        <w:t xml:space="preserve">Berikut adalah diagram aktivitas dari kasus </w:t>
       </w:r>
       <w:r>
         <w:rPr>
           <w:b w:val="0"/>
         </w:rPr>
+        <w:lastRenderedPageBreak/>
+        <w:t>penggunaan melihat informasi tentang autis:</w:t>
+      </w:r>
+      <w:r>
+        <w:rPr>
+          <w:b w:val="0"/>
+        </w:rPr>
         <w:br/>
       </w:r>
+      <w:r>
+        <w:rPr>
+          <w:noProof/>
+          <w:lang w:val="en-US"/>
+        </w:rPr>
+        <w:drawing>
+          <wp:inline distT="0" distB="0" distL="0" distR="0" wp14:anchorId="1283576A" wp14:editId="53BD3E18">
+            <wp:extent cx="2486025" cy="2028825"/>
+            <wp:effectExtent l="0" t="0" r="9525" b="9525"/>
+            <wp:docPr id="19" name="Picture 19"/>
+            <wp:cNvGraphicFramePr>
+              <a:graphicFrameLocks xmlns:a="http://schemas.openxmlformats.org/drawingml/2006/main" noChangeAspect="1"/>
+            </wp:cNvGraphicFramePr>
+            <a:graphic xmlns:a="http://schemas.openxmlformats.org/drawingml/2006/main">
+              <a:graphicData uri="http://schemas.openxmlformats.org/drawingml/2006/picture">
+                <pic:pic xmlns:pic="http://schemas.openxmlformats.org/drawingml/2006/picture">
+                  <pic:nvPicPr>
+                    <pic:cNvPr id="0" name="Picture 5"/>
+                    <pic:cNvPicPr>
+                      <a:picLocks noChangeAspect="1" noChangeArrowheads="1"/>
+                    </pic:cNvPicPr>
+                  </pic:nvPicPr>
+                  <pic:blipFill rotWithShape="1">
+                    <a:blip r:embed="rId31">
+                      <a:extLst>
+                        <a:ext uri="{28A0092B-C50C-407E-A947-70E740481C1C}">
+                          <a14:useLocalDpi xmlns:a14="http://schemas.microsoft.com/office/drawing/2010/main" val="0"/>
+                        </a:ext>
+                      </a:extLst>
+                    </a:blip>
+                    <a:srcRect l="5405" t="4425" r="6419" b="32743"/>
+                    <a:stretch/>
+                  </pic:blipFill>
+                  <pic:spPr bwMode="auto">
+                    <a:xfrm>
+                      <a:off x="0" y="0"/>
+                      <a:ext cx="2486025" cy="2028825"/>
+                    </a:xfrm>
+                    <a:prstGeom prst="rect">
+                      <a:avLst/>
+                    </a:prstGeom>
+                    <a:noFill/>
+                    <a:ln>
+                      <a:noFill/>
+                    </a:ln>
+                    <a:extLst>
+                      <a:ext uri="{53640926-AAD7-44D8-BBD7-CCE9431645EC}">
+                        <a14:shadowObscured xmlns:a14="http://schemas.microsoft.com/office/drawing/2010/main"/>
+                      </a:ext>
+                    </a:extLst>
+                  </pic:spPr>
+                </pic:pic>
+              </a:graphicData>
+            </a:graphic>
+          </wp:inline>
+        </w:drawing>
+      </w:r>
+    </w:p>
+    <w:p>
+      <w:pPr>
+        <w:pStyle w:val="Heading3"/>
+        <w:numPr>
+          <w:ilvl w:val="1"/>
+          <w:numId w:val="18"/>
+        </w:numPr>
+        <w:jc w:val="left"/>
+        <w:rPr>
+          <w:lang w:val="en-US"/>
+        </w:rPr>
+      </w:pPr>
+      <w:r>
+        <w:rPr>
+          <w:lang w:val="en-US"/>
+        </w:rPr>
+        <w:t>Perancangan Data</w:t>
+      </w:r>
+    </w:p>
+    <w:p>
+      <w:pPr>
+        <w:rPr>
+          <w:lang w:eastAsia="en-US"/>
+        </w:rPr>
+      </w:pPr>
+      <w:bookmarkStart w:id="50" w:name="_GoBack"/>
+      <w:bookmarkEnd w:id="50"/>
+    </w:p>
+    <w:p>
+      <w:pPr>
+        <w:pStyle w:val="Heading3"/>
+        <w:numPr>
+          <w:ilvl w:val="1"/>
+          <w:numId w:val="18"/>
+        </w:numPr>
+        <w:jc w:val="left"/>
+        <w:rPr>
+          <w:spacing w:val="0"/>
+          <w:szCs w:val="24"/>
+        </w:rPr>
+      </w:pPr>
+      <w:r>
+        <w:rPr>
+          <w:lang w:val="en-US"/>
+        </w:rPr>
+        <w:t>Perancangan Antarmuka</w:t>
+      </w:r>
+    </w:p>
+    <w:p>
+      <w:pPr>
+        <w:pStyle w:val="Heading3"/>
+        <w:numPr>
+          <w:ilvl w:val="0"/>
+          <w:numId w:val="0"/>
+        </w:numPr>
+        <w:jc w:val="left"/>
+        <w:rPr>
+          <w:spacing w:val="0"/>
+          <w:szCs w:val="24"/>
+        </w:rPr>
+      </w:pPr>
       <w:r>
         <w:br/>
       </w:r>
@@ -12985,7 +13243,6 @@
         <w:rPr>
           <w:lang w:val="it-IT"/>
         </w:rPr>
-        <w:lastRenderedPageBreak/>
         <w:t xml:space="preserve">Bab ini akan dibahas pengimplementasian sistem yang sudah dianalisis sebelumnya. </w:t>
       </w:r>
       <w:r>
@@ -13065,7 +13322,14 @@
         <w:rPr>
           <w:lang w:eastAsia="en-US"/>
         </w:rPr>
-        <w:t>ar tampilan aplikasi bisa menyesuaikan otomatis. Selain itu, asset-asset yang dibutuhkan sudah dibuat sebelumnya saat pihak MrH Studio mengembangkan aplikasi Cakra versi Desktop jadi saat pengimplementasian ini kami hanya murni menerapkan asset-asset yang sudah ada untuk menjadikan aplikasi Cakra versi mobile mirip dengan Cakra versi desktop.</w:t>
+        <w:t xml:space="preserve">ar tampilan aplikasi bisa menyesuaikan </w:t>
+      </w:r>
+      <w:r>
+        <w:rPr>
+          <w:lang w:eastAsia="en-US"/>
+        </w:rPr>
+        <w:lastRenderedPageBreak/>
+        <w:t>otomatis. Selain itu, asset-asset yang dibutuhkan sudah dibuat sebelumnya saat pihak MrH Studio mengembangkan aplikasi Cakra versi Desktop jadi saat pengimplementasian ini kami hanya murni menerapkan asset-asset yang sudah ada untuk menjadikan aplikasi Cakra versi mobile mirip dengan Cakra versi desktop.</w:t>
       </w:r>
     </w:p>
     <w:p>
@@ -13217,7 +13481,7 @@
                     <pic:cNvPicPr/>
                   </pic:nvPicPr>
                   <pic:blipFill>
-                    <a:blip r:embed="rId29">
+                    <a:blip r:embed="rId32">
                       <a:extLst>
                         <a:ext uri="{28A0092B-C50C-407E-A947-70E740481C1C}">
                           <a14:useLocalDpi xmlns:a14="http://schemas.microsoft.com/office/drawing/2010/main" val="0"/>
@@ -13340,7 +13604,7 @@
                     <pic:cNvPicPr/>
                   </pic:nvPicPr>
                   <pic:blipFill>
-                    <a:blip r:embed="rId30">
+                    <a:blip r:embed="rId33">
                       <a:extLst>
                         <a:ext uri="{28A0092B-C50C-407E-A947-70E740481C1C}">
                           <a14:useLocalDpi xmlns:a14="http://schemas.microsoft.com/office/drawing/2010/main" val="0"/>
@@ -13460,7 +13724,7 @@
                     <pic:cNvPicPr/>
                   </pic:nvPicPr>
                   <pic:blipFill>
-                    <a:blip r:embed="rId31">
+                    <a:blip r:embed="rId34">
                       <a:extLst>
                         <a:ext uri="{28A0092B-C50C-407E-A947-70E740481C1C}">
                           <a14:useLocalDpi xmlns:a14="http://schemas.microsoft.com/office/drawing/2010/main" val="0"/>
@@ -13579,7 +13843,7 @@
                     <pic:cNvPicPr/>
                   </pic:nvPicPr>
                   <pic:blipFill>
-                    <a:blip r:embed="rId32"/>
+                    <a:blip r:embed="rId35"/>
                     <a:stretch>
                       <a:fillRect/>
                     </a:stretch>
@@ -13720,7 +13984,7 @@
                     <pic:cNvPicPr/>
                   </pic:nvPicPr>
                   <pic:blipFill>
-                    <a:blip r:embed="rId33">
+                    <a:blip r:embed="rId36">
                       <a:extLst>
                         <a:ext uri="{28A0092B-C50C-407E-A947-70E740481C1C}">
                           <a14:useLocalDpi xmlns:a14="http://schemas.microsoft.com/office/drawing/2010/main" val="0"/>
@@ -13879,7 +14143,7 @@
                     <pic:cNvPicPr/>
                   </pic:nvPicPr>
                   <pic:blipFill>
-                    <a:blip r:embed="rId34">
+                    <a:blip r:embed="rId37">
                       <a:extLst>
                         <a:ext uri="{28A0092B-C50C-407E-A947-70E740481C1C}">
                           <a14:useLocalDpi xmlns:a14="http://schemas.microsoft.com/office/drawing/2010/main" val="0"/>
@@ -14198,7 +14462,7 @@
                     <pic:cNvPicPr/>
                   </pic:nvPicPr>
                   <pic:blipFill>
-                    <a:blip r:embed="rId35">
+                    <a:blip r:embed="rId38">
                       <a:extLst>
                         <a:ext uri="{28A0092B-C50C-407E-A947-70E740481C1C}">
                           <a14:useLocalDpi xmlns:a14="http://schemas.microsoft.com/office/drawing/2010/main" val="0"/>
@@ -15789,6 +16053,7 @@
         <w:id w:val="111145805"/>
         <w:bibliography/>
       </w:sdtPr>
+      <w:sdtEndPr/>
       <w:sdtContent>
         <w:p>
           <w:pPr>
@@ -16818,6 +17083,7 @@
         <w:docPartUnique/>
       </w:docPartObj>
     </w:sdtPr>
+    <w:sdtEndPr/>
     <w:sdtContent>
       <w:p>
         <w:pPr>
@@ -16866,6 +17132,7 @@
         <w:docPartUnique/>
       </w:docPartObj>
     </w:sdtPr>
+    <w:sdtEndPr/>
     <w:sdtContent>
       <w:p>
         <w:pPr>
@@ -16914,6 +17181,7 @@
         <w:docPartUnique/>
       </w:docPartObj>
     </w:sdtPr>
+    <w:sdtEndPr/>
     <w:sdtContent>
       <w:p>
         <w:pPr>
@@ -16972,7 +17240,7 @@
       <w:rPr>
         <w:noProof/>
       </w:rPr>
-      <w:t>46</w:t>
+      <w:t>48</w:t>
     </w:r>
     <w:r>
       <w:rPr>
@@ -17009,7 +17277,7 @@
       <w:rPr>
         <w:noProof/>
       </w:rPr>
-      <w:t>45</w:t>
+      <w:t>47</w:t>
     </w:r>
     <w:r>
       <w:rPr>
@@ -17114,7 +17382,7 @@
           <w:rPr>
             <w:noProof/>
           </w:rPr>
-          <w:t>54</w:t>
+          <w:t>56</w:t>
         </w:r>
         <w:r>
           <w:rPr>
@@ -20997,6 +21265,7 @@
     <w:uiPriority w:val="59"/>
     <w:rsid w:val="00400693"/>
     <w:tblPr>
+      <w:tblInd w:w="0" w:type="dxa"/>
       <w:tblBorders>
         <w:top w:val="single" w:sz="4" w:space="0" w:color="000000"/>
         <w:left w:val="single" w:sz="4" w:space="0" w:color="000000"/>
@@ -21005,6 +21274,12 @@
         <w:insideH w:val="single" w:sz="4" w:space="0" w:color="000000"/>
         <w:insideV w:val="single" w:sz="4" w:space="0" w:color="000000"/>
       </w:tblBorders>
+      <w:tblCellMar>
+        <w:top w:w="0" w:type="dxa"/>
+        <w:left w:w="108" w:type="dxa"/>
+        <w:bottom w:w="0" w:type="dxa"/>
+        <w:right w:w="108" w:type="dxa"/>
+      </w:tblCellMar>
     </w:tblPr>
   </w:style>
   <w:style w:type="paragraph" w:styleId="DocumentMap">
@@ -21362,6 +21637,7 @@
     <w:tblPr>
       <w:tblStyleRowBandSize w:val="1"/>
       <w:tblStyleColBandSize w:val="1"/>
+      <w:tblInd w:w="0" w:type="dxa"/>
       <w:tblBorders>
         <w:top w:val="single" w:sz="8" w:space="0" w:color="404040" w:themeColor="text1" w:themeTint="BF"/>
         <w:left w:val="single" w:sz="8" w:space="0" w:color="404040" w:themeColor="text1" w:themeTint="BF"/>
@@ -21369,6 +21645,12 @@
         <w:right w:val="single" w:sz="8" w:space="0" w:color="404040" w:themeColor="text1" w:themeTint="BF"/>
         <w:insideH w:val="single" w:sz="8" w:space="0" w:color="404040" w:themeColor="text1" w:themeTint="BF"/>
       </w:tblBorders>
+      <w:tblCellMar>
+        <w:top w:w="0" w:type="dxa"/>
+        <w:left w:w="108" w:type="dxa"/>
+        <w:bottom w:w="0" w:type="dxa"/>
+        <w:right w:w="108" w:type="dxa"/>
+      </w:tblCellMar>
     </w:tblPr>
     <w:tblStylePr w:type="firstRow">
       <w:pPr>
@@ -21464,6 +21746,7 @@
     <w:tblPr>
       <w:tblStyleRowBandSize w:val="1"/>
       <w:tblStyleColBandSize w:val="1"/>
+      <w:tblInd w:w="0" w:type="dxa"/>
       <w:tblBorders>
         <w:top w:val="single" w:sz="8" w:space="0" w:color="000000" w:themeColor="text1"/>
         <w:left w:val="single" w:sz="8" w:space="0" w:color="000000" w:themeColor="text1"/>
@@ -21472,6 +21755,12 @@
         <w:insideH w:val="single" w:sz="8" w:space="0" w:color="000000" w:themeColor="text1"/>
         <w:insideV w:val="single" w:sz="8" w:space="0" w:color="000000" w:themeColor="text1"/>
       </w:tblBorders>
+      <w:tblCellMar>
+        <w:top w:w="0" w:type="dxa"/>
+        <w:left w:w="108" w:type="dxa"/>
+        <w:bottom w:w="0" w:type="dxa"/>
+        <w:right w:w="108" w:type="dxa"/>
+      </w:tblCellMar>
     </w:tblPr>
     <w:tblStylePr w:type="firstRow">
       <w:pPr>
@@ -21590,6 +21879,7 @@
     <w:tblPr>
       <w:tblStyleRowBandSize w:val="1"/>
       <w:tblStyleColBandSize w:val="1"/>
+      <w:tblInd w:w="0" w:type="dxa"/>
       <w:tblBorders>
         <w:top w:val="single" w:sz="8" w:space="0" w:color="000000" w:themeColor="text1"/>
         <w:left w:val="single" w:sz="8" w:space="0" w:color="000000" w:themeColor="text1"/>
@@ -21598,6 +21888,12 @@
         <w:insideH w:val="single" w:sz="8" w:space="0" w:color="000000" w:themeColor="text1"/>
         <w:insideV w:val="single" w:sz="8" w:space="0" w:color="000000" w:themeColor="text1"/>
       </w:tblBorders>
+      <w:tblCellMar>
+        <w:top w:w="0" w:type="dxa"/>
+        <w:left w:w="108" w:type="dxa"/>
+        <w:bottom w:w="0" w:type="dxa"/>
+        <w:right w:w="108" w:type="dxa"/>
+      </w:tblCellMar>
     </w:tblPr>
     <w:tblStylePr w:type="firstRow">
       <w:pPr>
@@ -21716,6 +22012,7 @@
     <w:tblPr>
       <w:tblStyleRowBandSize w:val="1"/>
       <w:tblStyleColBandSize w:val="1"/>
+      <w:tblInd w:w="0" w:type="dxa"/>
       <w:tblBorders>
         <w:top w:val="single" w:sz="8" w:space="0" w:color="000000" w:themeColor="text1"/>
         <w:left w:val="single" w:sz="8" w:space="0" w:color="000000" w:themeColor="text1"/>
@@ -21724,6 +22021,12 @@
         <w:insideH w:val="single" w:sz="8" w:space="0" w:color="000000" w:themeColor="text1"/>
         <w:insideV w:val="single" w:sz="8" w:space="0" w:color="000000" w:themeColor="text1"/>
       </w:tblBorders>
+      <w:tblCellMar>
+        <w:top w:w="0" w:type="dxa"/>
+        <w:left w:w="108" w:type="dxa"/>
+        <w:bottom w:w="0" w:type="dxa"/>
+        <w:right w:w="108" w:type="dxa"/>
+      </w:tblCellMar>
     </w:tblPr>
     <w:tblStylePr w:type="firstRow">
       <w:pPr>
@@ -21836,6 +22139,7 @@
     <w:tblPr>
       <w:tblStyleRowBandSize w:val="1"/>
       <w:tblStyleColBandSize w:val="1"/>
+      <w:tblInd w:w="0" w:type="dxa"/>
       <w:tblBorders>
         <w:top w:val="single" w:sz="4" w:space="0" w:color="999999" w:themeColor="text1" w:themeTint="66"/>
         <w:left w:val="single" w:sz="4" w:space="0" w:color="999999" w:themeColor="text1" w:themeTint="66"/>
@@ -21844,6 +22148,12 @@
         <w:insideH w:val="single" w:sz="4" w:space="0" w:color="999999" w:themeColor="text1" w:themeTint="66"/>
         <w:insideV w:val="single" w:sz="4" w:space="0" w:color="999999" w:themeColor="text1" w:themeTint="66"/>
       </w:tblBorders>
+      <w:tblCellMar>
+        <w:top w:w="0" w:type="dxa"/>
+        <w:left w:w="108" w:type="dxa"/>
+        <w:bottom w:w="0" w:type="dxa"/>
+        <w:right w:w="108" w:type="dxa"/>
+      </w:tblCellMar>
     </w:tblPr>
     <w:tblStylePr w:type="firstRow">
       <w:rPr>
@@ -21968,10 +22278,17 @@
     <w:tblPr>
       <w:tblStyleRowBandSize w:val="1"/>
       <w:tblStyleColBandSize w:val="1"/>
+      <w:tblInd w:w="0" w:type="dxa"/>
       <w:tblBorders>
         <w:top w:val="single" w:sz="8" w:space="0" w:color="000000" w:themeColor="text1"/>
         <w:bottom w:val="single" w:sz="8" w:space="0" w:color="000000" w:themeColor="text1"/>
       </w:tblBorders>
+      <w:tblCellMar>
+        <w:top w:w="0" w:type="dxa"/>
+        <w:left w:w="108" w:type="dxa"/>
+        <w:bottom w:w="0" w:type="dxa"/>
+        <w:right w:w="108" w:type="dxa"/>
+      </w:tblCellMar>
     </w:tblPr>
     <w:tblStylePr w:type="firstRow">
       <w:pPr>
@@ -22904,7 +23221,7 @@
 </file>
 
 <file path=customXml/itemProps1.xml><?xml version="1.0" encoding="utf-8"?>
-<ds:datastoreItem xmlns:ds="http://schemas.openxmlformats.org/officeDocument/2006/customXml" ds:itemID="{5CF3551C-6D58-4DA8-8059-3967DB74347C}">
+<ds:datastoreItem xmlns:ds="http://schemas.openxmlformats.org/officeDocument/2006/customXml" ds:itemID="{41EA3582-CFEE-4790-9B9D-B488F4C6ED47}">
   <ds:schemaRefs>
     <ds:schemaRef ds:uri="http://schemas.openxmlformats.org/officeDocument/2006/bibliography"/>
   </ds:schemaRefs>

</xml_diff>